<commit_message>
GA adjusted for Ackley
</commit_message>
<xml_diff>
--- a/assignment3/report.docx
+++ b/assignment3/report.docx
@@ -3,6 +3,2786 @@
 <w:document xmlns:wpc="http://schemas.microsoft.com/office/word/2010/wordprocessingCanvas" xmlns:cx="http://schemas.microsoft.com/office/drawing/2014/chartex" xmlns:cx1="http://schemas.microsoft.com/office/drawing/2015/9/8/chartex" xmlns:cx2="http://schemas.microsoft.com/office/drawing/2015/10/21/chartex" xmlns:cx3="http://schemas.microsoft.com/office/drawing/2016/5/9/chartex" xmlns:cx4="http://schemas.microsoft.com/office/drawing/2016/5/10/chartex" xmlns:cx5="http://schemas.microsoft.com/office/drawing/2016/5/11/chartex" xmlns:cx6="http://schemas.microsoft.com/office/drawing/2016/5/12/chartex" xmlns:cx7="http://schemas.microsoft.com/office/drawing/2016/5/13/chartex" xmlns:cx8="http://schemas.microsoft.com/office/drawing/2016/5/14/chartex" xmlns:mc="http://schemas.openxmlformats.org/markup-compatibility/2006" xmlns:aink="http://schemas.microsoft.com/office/drawing/2016/ink" xmlns:am3d="http://schemas.microsoft.com/office/drawing/2017/model3d" xmlns:o="urn:schemas-microsoft-com:office:office" xmlns:oel="http://schemas.microsoft.com/office/2019/extlst" xmlns:r="http://schemas.openxmlformats.org/officeDocument/2006/relationships" xmlns:m="http://schemas.openxmlformats.org/officeDocument/2006/math" xmlns:v="urn:schemas-microsoft-com:vml" xmlns:wp14="http://schemas.microsoft.com/office/word/2010/wordprocessingDrawing" xmlns:wp="http://schemas.openxmlformats.org/drawingml/2006/wordprocessingDrawing" xmlns:w10="urn:schemas-microsoft-com:office:word" xmlns:w="http://schemas.openxmlformats.org/wordprocessingml/2006/main" xmlns:w14="http://schemas.microsoft.com/office/word/2010/wordml" xmlns:w15="http://schemas.microsoft.com/office/word/2012/wordml" xmlns:w16cex="http://schemas.microsoft.com/office/word/2018/wordml/cex" xmlns:w16cid="http://schemas.microsoft.com/office/word/2016/wordml/cid" xmlns:w16="http://schemas.microsoft.com/office/word/2018/wordml" xmlns:w16du="http://schemas.microsoft.com/office/word/2023/wordml/word16du" xmlns:w16sdtdh="http://schemas.microsoft.com/office/word/2020/wordml/sdtdatahash" xmlns:w16se="http://schemas.microsoft.com/office/word/2015/wordml/symex" xmlns:wpg="http://schemas.microsoft.com/office/word/2010/wordprocessingGroup" xmlns:wpi="http://schemas.microsoft.com/office/word/2010/wordprocessingInk" xmlns:wne="http://schemas.microsoft.com/office/word/2006/wordml" xmlns:wps="http://schemas.microsoft.com/office/word/2010/wordprocessingShape" mc:Ignorable="w14 w15 w16se w16cid w16 w16cex w16sdtdh w16du wp14">
   <w:body>
     <w:p>
+      <w:pPr>
+        <w:spacing w:line="360" w:lineRule="auto"/>
+        <w:jc w:val="center"/>
+        <w:rPr>
+          <w:b/>
+          <w:bCs/>
+          <w:rtl/>
+        </w:rPr>
+      </w:pPr>
+      <w:r>
+        <w:rPr>
+          <w:rFonts w:hint="cs"/>
+          <w:b/>
+          <w:bCs/>
+          <w:rtl/>
+        </w:rPr>
+        <w:t>מעבדה בבינה מלאכותית</w:t>
+      </w:r>
+    </w:p>
+    <w:p>
+      <w:pPr>
+        <w:spacing w:line="360" w:lineRule="auto"/>
+        <w:jc w:val="center"/>
+        <w:rPr>
+          <w:lang w:bidi="ar-SA"/>
+        </w:rPr>
+      </w:pPr>
+      <w:r>
+        <w:rPr>
+          <w:rFonts w:hint="cs"/>
+          <w:rtl/>
+        </w:rPr>
+        <w:t xml:space="preserve">דו"ח </w:t>
+      </w:r>
+      <w:r>
+        <w:rPr>
+          <w:rFonts w:hint="cs"/>
+          <w:rtl/>
+        </w:rPr>
+        <w:t>מעבדה</w:t>
+      </w:r>
+      <w:r>
+        <w:rPr>
+          <w:rFonts w:hint="cs"/>
+          <w:rtl/>
+        </w:rPr>
+        <w:t xml:space="preserve"> </w:t>
+      </w:r>
+      <w:r>
+        <w:t>3</w:t>
+      </w:r>
+      <w:r>
+        <w:rPr>
+          <w:rFonts w:hint="cs"/>
+          <w:rtl/>
+        </w:rPr>
+        <w:t xml:space="preserve"> </w:t>
+      </w:r>
+    </w:p>
+    <w:p>
+      <w:pPr>
+        <w:spacing w:line="360" w:lineRule="auto"/>
+        <w:rPr>
+          <w:rtl/>
+        </w:rPr>
+      </w:pPr>
+      <w:r>
+        <w:rPr>
+          <w:rFonts w:hint="cs"/>
+          <w:u w:val="single"/>
+          <w:rtl/>
+        </w:rPr>
+        <w:t>שמות</w:t>
+      </w:r>
+      <w:r>
+        <w:rPr>
+          <w:rFonts w:hint="cs"/>
+          <w:rtl/>
+        </w:rPr>
+        <w:t xml:space="preserve">: </w:t>
+      </w:r>
+    </w:p>
+    <w:p>
+      <w:pPr>
+        <w:spacing w:line="360" w:lineRule="auto"/>
+        <w:ind w:firstLine="720"/>
+        <w:rPr>
+          <w:rtl/>
+        </w:rPr>
+      </w:pPr>
+      <w:proofErr w:type="spellStart"/>
+      <w:r>
+        <w:rPr>
+          <w:rFonts w:hint="cs"/>
+          <w:rtl/>
+        </w:rPr>
+        <w:t>עוביידה</w:t>
+      </w:r>
+      <w:proofErr w:type="spellEnd"/>
+      <w:r>
+        <w:rPr>
+          <w:rFonts w:hint="cs"/>
+          <w:rtl/>
+        </w:rPr>
+        <w:t xml:space="preserve"> חטיב, 201278066</w:t>
+      </w:r>
+    </w:p>
+    <w:p>
+      <w:pPr>
+        <w:spacing w:line="360" w:lineRule="auto"/>
+        <w:rPr>
+          <w:rtl/>
+        </w:rPr>
+      </w:pPr>
+      <w:r>
+        <w:rPr>
+          <w:rtl/>
+        </w:rPr>
+        <w:tab/>
+      </w:r>
+      <w:proofErr w:type="spellStart"/>
+      <w:r>
+        <w:rPr>
+          <w:rFonts w:hint="cs"/>
+          <w:rtl/>
+        </w:rPr>
+        <w:t>אסיל</w:t>
+      </w:r>
+      <w:proofErr w:type="spellEnd"/>
+      <w:r>
+        <w:rPr>
+          <w:rFonts w:hint="cs"/>
+          <w:rtl/>
+        </w:rPr>
+        <w:t xml:space="preserve"> </w:t>
+      </w:r>
+      <w:proofErr w:type="spellStart"/>
+      <w:r>
+        <w:rPr>
+          <w:rFonts w:hint="cs"/>
+          <w:rtl/>
+        </w:rPr>
+        <w:t>נחאס</w:t>
+      </w:r>
+      <w:proofErr w:type="spellEnd"/>
+      <w:r>
+        <w:rPr>
+          <w:rFonts w:hint="cs"/>
+          <w:rtl/>
+        </w:rPr>
+        <w:t>, 212245096</w:t>
+      </w:r>
+    </w:p>
+    <w:p>
+      <w:pPr>
+        <w:spacing w:line="360" w:lineRule="auto"/>
+        <w:rPr>
+          <w:rtl/>
+        </w:rPr>
+      </w:pPr>
+    </w:p>
+    <w:p>
+      <w:pPr>
+        <w:spacing w:line="360" w:lineRule="auto"/>
+        <w:rPr>
+          <w:b/>
+          <w:bCs/>
+          <w:rtl/>
+        </w:rPr>
+      </w:pPr>
+      <w:r>
+        <w:rPr>
+          <w:rFonts w:cs="Arial" w:hint="cs"/>
+          <w:b/>
+          <w:bCs/>
+          <w:rtl/>
+        </w:rPr>
+        <w:t>סביבת</w:t>
+      </w:r>
+      <w:r>
+        <w:rPr>
+          <w:rFonts w:cs="Arial"/>
+          <w:b/>
+          <w:bCs/>
+          <w:rtl/>
+        </w:rPr>
+        <w:t xml:space="preserve"> </w:t>
+      </w:r>
+      <w:r>
+        <w:rPr>
+          <w:rFonts w:cs="Arial" w:hint="cs"/>
+          <w:b/>
+          <w:bCs/>
+          <w:rtl/>
+        </w:rPr>
+        <w:t>ההרצה</w:t>
+      </w:r>
+      <w:r>
+        <w:rPr>
+          <w:rFonts w:cs="Arial"/>
+          <w:b/>
+          <w:bCs/>
+          <w:rtl/>
+        </w:rPr>
+        <w:t xml:space="preserve"> </w:t>
+      </w:r>
+      <w:r>
+        <w:rPr>
+          <w:rFonts w:cs="Arial" w:hint="cs"/>
+          <w:b/>
+          <w:bCs/>
+          <w:rtl/>
+        </w:rPr>
+        <w:t>והכלים</w:t>
+      </w:r>
+      <w:r>
+        <w:rPr>
+          <w:rFonts w:cs="Arial"/>
+          <w:b/>
+          <w:bCs/>
+          <w:rtl/>
+        </w:rPr>
+        <w:t xml:space="preserve"> </w:t>
+      </w:r>
+      <w:r>
+        <w:rPr>
+          <w:rFonts w:cs="Arial" w:hint="cs"/>
+          <w:b/>
+          <w:bCs/>
+          <w:rtl/>
+        </w:rPr>
+        <w:t>בהם</w:t>
+      </w:r>
+      <w:r>
+        <w:rPr>
+          <w:rFonts w:cs="Arial"/>
+          <w:b/>
+          <w:bCs/>
+          <w:rtl/>
+        </w:rPr>
+        <w:t xml:space="preserve"> </w:t>
+      </w:r>
+      <w:r>
+        <w:rPr>
+          <w:rFonts w:cs="Arial" w:hint="cs"/>
+          <w:b/>
+          <w:bCs/>
+          <w:rtl/>
+        </w:rPr>
+        <w:t>נעשה</w:t>
+      </w:r>
+      <w:r>
+        <w:rPr>
+          <w:rFonts w:cs="Arial"/>
+          <w:b/>
+          <w:bCs/>
+          <w:rtl/>
+        </w:rPr>
+        <w:t xml:space="preserve"> </w:t>
+      </w:r>
+      <w:r>
+        <w:rPr>
+          <w:rFonts w:cs="Arial" w:hint="cs"/>
+          <w:b/>
+          <w:bCs/>
+          <w:rtl/>
+        </w:rPr>
+        <w:t>שימוש</w:t>
+      </w:r>
+      <w:r>
+        <w:rPr>
+          <w:rFonts w:cs="Arial"/>
+          <w:b/>
+          <w:bCs/>
+          <w:rtl/>
+        </w:rPr>
+        <w:t xml:space="preserve"> </w:t>
+      </w:r>
+    </w:p>
+    <w:p>
+      <w:pPr>
+        <w:pStyle w:val="a9"/>
+        <w:numPr>
+          <w:ilvl w:val="0"/>
+          <w:numId w:val="1"/>
+        </w:numPr>
+        <w:spacing w:line="360" w:lineRule="auto"/>
+        <w:rPr>
+          <w:rtl/>
+        </w:rPr>
+      </w:pPr>
+      <w:r>
+        <w:rPr>
+          <w:rFonts w:cs="Arial" w:hint="cs"/>
+          <w:rtl/>
+        </w:rPr>
+        <w:t>המפענח</w:t>
+      </w:r>
+      <w:r>
+        <w:rPr>
+          <w:rFonts w:cs="Arial"/>
+          <w:rtl/>
+        </w:rPr>
+        <w:t xml:space="preserve"> </w:t>
+      </w:r>
+      <w:r>
+        <w:rPr>
+          <w:rFonts w:cs="Arial" w:hint="cs"/>
+          <w:rtl/>
+        </w:rPr>
+        <w:t>שהשתמשנו</w:t>
+      </w:r>
+      <w:r>
+        <w:rPr>
+          <w:rFonts w:cs="Arial"/>
+          <w:rtl/>
+        </w:rPr>
+        <w:t xml:space="preserve"> </w:t>
+      </w:r>
+      <w:r>
+        <w:rPr>
+          <w:rFonts w:cs="Arial" w:hint="cs"/>
+          <w:rtl/>
+        </w:rPr>
+        <w:t>בו</w:t>
+      </w:r>
+      <w:r>
+        <w:rPr>
+          <w:rFonts w:cs="Arial"/>
+          <w:rtl/>
+        </w:rPr>
+        <w:t xml:space="preserve">: </w:t>
+      </w:r>
+      <w:r>
+        <w:t>GNU bash 3.2.57</w:t>
+      </w:r>
+    </w:p>
+    <w:p>
+      <w:pPr>
+        <w:pStyle w:val="a9"/>
+        <w:numPr>
+          <w:ilvl w:val="0"/>
+          <w:numId w:val="1"/>
+        </w:numPr>
+        <w:spacing w:line="360" w:lineRule="auto"/>
+        <w:rPr>
+          <w:rtl/>
+        </w:rPr>
+      </w:pPr>
+      <w:r>
+        <w:rPr>
+          <w:rFonts w:cs="Arial" w:hint="cs"/>
+          <w:rtl/>
+        </w:rPr>
+        <w:t>גרסת</w:t>
+      </w:r>
+      <w:r>
+        <w:rPr>
+          <w:rFonts w:cs="Arial"/>
+          <w:rtl/>
+        </w:rPr>
+        <w:t xml:space="preserve"> </w:t>
+      </w:r>
+      <w:proofErr w:type="spellStart"/>
+      <w:r>
+        <w:rPr>
+          <w:rFonts w:cs="Arial" w:hint="cs"/>
+          <w:rtl/>
+        </w:rPr>
+        <w:t>הפייתון</w:t>
+      </w:r>
+      <w:proofErr w:type="spellEnd"/>
+      <w:r>
+        <w:rPr>
+          <w:rFonts w:cs="Arial"/>
+          <w:rtl/>
+        </w:rPr>
+        <w:t>: 3.9.6</w:t>
+      </w:r>
+    </w:p>
+    <w:p>
+      <w:pPr>
+        <w:pStyle w:val="a9"/>
+        <w:numPr>
+          <w:ilvl w:val="0"/>
+          <w:numId w:val="1"/>
+        </w:numPr>
+        <w:spacing w:line="360" w:lineRule="auto"/>
+      </w:pPr>
+      <w:r>
+        <w:rPr>
+          <w:rFonts w:cs="Arial" w:hint="cs"/>
+          <w:rtl/>
+        </w:rPr>
+        <w:t>חבילות</w:t>
+      </w:r>
+      <w:r>
+        <w:rPr>
+          <w:rFonts w:cs="Arial"/>
+          <w:rtl/>
+        </w:rPr>
+        <w:t xml:space="preserve"> </w:t>
+      </w:r>
+      <w:r>
+        <w:rPr>
+          <w:rFonts w:cs="Arial" w:hint="cs"/>
+          <w:rtl/>
+        </w:rPr>
+        <w:t>לא</w:t>
+      </w:r>
+      <w:r>
+        <w:rPr>
+          <w:rFonts w:cs="Arial"/>
+          <w:rtl/>
+        </w:rPr>
+        <w:t xml:space="preserve"> </w:t>
+      </w:r>
+      <w:r>
+        <w:rPr>
+          <w:rFonts w:cs="Arial" w:hint="cs"/>
+          <w:rtl/>
+        </w:rPr>
+        <w:t>סטנדרטיות</w:t>
+      </w:r>
+      <w:r>
+        <w:rPr>
+          <w:rFonts w:cs="Arial"/>
+          <w:rtl/>
+        </w:rPr>
+        <w:t xml:space="preserve"> </w:t>
+      </w:r>
+      <w:r>
+        <w:rPr>
+          <w:rFonts w:cs="Arial" w:hint="cs"/>
+          <w:rtl/>
+        </w:rPr>
+        <w:t>שהשתמשנו</w:t>
+      </w:r>
+      <w:r>
+        <w:rPr>
+          <w:rFonts w:cs="Arial"/>
+          <w:rtl/>
+        </w:rPr>
+        <w:t xml:space="preserve"> </w:t>
+      </w:r>
+      <w:r>
+        <w:rPr>
+          <w:rFonts w:cs="Arial" w:hint="cs"/>
+          <w:rtl/>
+        </w:rPr>
+        <w:t>בהם</w:t>
+      </w:r>
+      <w:r>
+        <w:rPr>
+          <w:rFonts w:cs="Arial"/>
+          <w:rtl/>
+        </w:rPr>
+        <w:t xml:space="preserve">: </w:t>
+      </w:r>
+      <w:r>
+        <w:t>matplotlib 3.9.4</w:t>
+      </w:r>
+    </w:p>
+    <w:p>
+      <w:pPr>
+        <w:pStyle w:val="a9"/>
+        <w:spacing w:line="360" w:lineRule="auto"/>
+        <w:rPr>
+          <w:rtl/>
+        </w:rPr>
+      </w:pPr>
+    </w:p>
+    <w:p>
+      <w:pPr>
+        <w:spacing w:line="360" w:lineRule="auto"/>
+        <w:rPr>
+          <w:b/>
+          <w:bCs/>
+          <w:lang w:bidi="ar-SA"/>
+        </w:rPr>
+      </w:pPr>
+      <w:r>
+        <w:rPr>
+          <w:rFonts w:hint="cs"/>
+          <w:b/>
+          <w:bCs/>
+          <w:rtl/>
+        </w:rPr>
+        <w:t xml:space="preserve">הרצת </w:t>
+      </w:r>
+      <w:r>
+        <w:rPr>
+          <w:rFonts w:hint="cs"/>
+          <w:b/>
+          <w:bCs/>
+          <w:rtl/>
+        </w:rPr>
+        <w:t xml:space="preserve">קובץ </w:t>
+      </w:r>
+      <w:proofErr w:type="spellStart"/>
+      <w:r>
+        <w:rPr>
+          <w:rFonts w:hint="cs"/>
+          <w:b/>
+          <w:bCs/>
+          <w:rtl/>
+        </w:rPr>
+        <w:t>הפייתון</w:t>
+      </w:r>
+      <w:proofErr w:type="spellEnd"/>
+      <w:r>
+        <w:rPr>
+          <w:rFonts w:hint="cs"/>
+          <w:b/>
+          <w:bCs/>
+          <w:rtl/>
+        </w:rPr>
+        <w:t xml:space="preserve"> </w:t>
+      </w:r>
+    </w:p>
+    <w:p>
+      <w:pPr>
+        <w:spacing w:line="360" w:lineRule="auto"/>
+        <w:rPr>
+          <w:rtl/>
+        </w:rPr>
+      </w:pPr>
+      <w:r>
+        <w:rPr>
+          <w:rFonts w:hint="cs"/>
+          <w:rtl/>
+        </w:rPr>
+        <w:t xml:space="preserve">קוד </w:t>
+      </w:r>
+      <w:proofErr w:type="spellStart"/>
+      <w:r>
+        <w:rPr>
+          <w:rFonts w:hint="cs"/>
+          <w:rtl/>
+        </w:rPr>
+        <w:t>הפייתון</w:t>
+      </w:r>
+      <w:proofErr w:type="spellEnd"/>
+      <w:r>
+        <w:rPr>
+          <w:rFonts w:hint="cs"/>
+          <w:rtl/>
+        </w:rPr>
+        <w:t xml:space="preserve"> רץ באמצעות הפקודה הבאה: </w:t>
+      </w:r>
+    </w:p>
+    <w:p>
+      <w:pPr>
+        <w:bidi w:val="0"/>
+        <w:spacing w:line="360" w:lineRule="auto"/>
+        <w:rPr>
+          <w:rtl/>
+        </w:rPr>
+      </w:pPr>
+      <w:r>
+        <w:t>python lab2.py &lt;</w:t>
+      </w:r>
+      <w:proofErr w:type="spellStart"/>
+      <w:r>
+        <w:t>time_limit</w:t>
+      </w:r>
+      <w:proofErr w:type="spellEnd"/>
+      <w:r>
+        <w:t>&gt; &lt;problem&gt; &lt;</w:t>
+      </w:r>
+      <w:proofErr w:type="spellStart"/>
+      <w:r>
+        <w:t>file_path</w:t>
+      </w:r>
+      <w:proofErr w:type="spellEnd"/>
+      <w:r>
+        <w:rPr>
+          <w:rFonts w:cs="Arial"/>
+        </w:rPr>
+        <w:t>&gt;</w:t>
+      </w:r>
+    </w:p>
+    <w:p>
+      <w:pPr>
+        <w:bidi w:val="0"/>
+        <w:spacing w:line="360" w:lineRule="auto"/>
+      </w:pPr>
+      <w:r>
+        <w:t>python lab2.py &lt;</w:t>
+      </w:r>
+      <w:proofErr w:type="spellStart"/>
+      <w:r>
+        <w:t>time_limit</w:t>
+      </w:r>
+      <w:proofErr w:type="spellEnd"/>
+      <w:r>
+        <w:t xml:space="preserve">&gt; &lt;problem&gt; </w:t>
+      </w:r>
+    </w:p>
+    <w:p>
+      <w:pPr>
+        <w:spacing w:line="360" w:lineRule="auto"/>
+        <w:rPr>
+          <w:rtl/>
+        </w:rPr>
+      </w:pPr>
+      <w:r>
+        <w:rPr>
+          <w:rFonts w:hint="cs"/>
+          <w:rtl/>
+        </w:rPr>
+        <w:t xml:space="preserve">כאשר: </w:t>
+      </w:r>
+    </w:p>
+    <w:p>
+      <w:pPr>
+        <w:pStyle w:val="a9"/>
+        <w:numPr>
+          <w:ilvl w:val="0"/>
+          <w:numId w:val="3"/>
+        </w:numPr>
+        <w:spacing w:line="360" w:lineRule="auto"/>
+      </w:pPr>
+      <w:proofErr w:type="spellStart"/>
+      <w:r>
+        <w:t>time_limit</w:t>
+      </w:r>
+      <w:proofErr w:type="spellEnd"/>
+      <w:r>
+        <w:rPr>
+          <w:rFonts w:hint="cs"/>
+          <w:rtl/>
+        </w:rPr>
+        <w:t xml:space="preserve">: זמן ההרצה המקסימלי. במקרה שזמן ההרצה מגיע לסף הזה ההרצה מפסיקה והגינום של הפרט בעל </w:t>
+      </w:r>
+      <w:proofErr w:type="spellStart"/>
+      <w:r>
+        <w:rPr>
+          <w:rFonts w:hint="cs"/>
+          <w:rtl/>
+        </w:rPr>
+        <w:t>הפיטניס</w:t>
+      </w:r>
+      <w:proofErr w:type="spellEnd"/>
+      <w:r>
+        <w:rPr>
+          <w:rFonts w:hint="cs"/>
+          <w:rtl/>
+        </w:rPr>
+        <w:t xml:space="preserve"> הטוב ביותר שהתקבל עד אז יודפס. </w:t>
+      </w:r>
+    </w:p>
+    <w:p>
+      <w:pPr>
+        <w:pStyle w:val="a9"/>
+        <w:numPr>
+          <w:ilvl w:val="0"/>
+          <w:numId w:val="3"/>
+        </w:numPr>
+        <w:spacing w:line="360" w:lineRule="auto"/>
+      </w:pPr>
+      <w:r>
+        <w:t>problem</w:t>
+      </w:r>
+      <w:r>
+        <w:rPr>
+          <w:rFonts w:hint="cs"/>
+          <w:rtl/>
+        </w:rPr>
+        <w:t xml:space="preserve">: סוג הבעיה מבין שתי הבעיות בהם הקוד שלנו מטפל - </w:t>
+      </w:r>
+      <w:r>
+        <w:t>CVRP</w:t>
+      </w:r>
+      <w:r>
+        <w:rPr>
+          <w:rFonts w:hint="cs"/>
+          <w:rtl/>
+        </w:rPr>
+        <w:t xml:space="preserve"> </w:t>
+      </w:r>
+      <w:r>
+        <w:rPr>
+          <w:rFonts w:hint="cs"/>
+          <w:rtl/>
+        </w:rPr>
+        <w:t xml:space="preserve">לבעיית ניתוב הרכיבים, ו- </w:t>
+      </w:r>
+      <w:r>
+        <w:t>ACKLEY</w:t>
+      </w:r>
+      <w:r>
+        <w:rPr>
+          <w:rFonts w:hint="cs"/>
+          <w:rtl/>
+        </w:rPr>
+        <w:t xml:space="preserve"> לבעיית פונקציית </w:t>
+      </w:r>
+      <w:r>
+        <w:t>Ackley</w:t>
+      </w:r>
+      <w:r>
+        <w:rPr>
+          <w:rFonts w:hint="cs"/>
+          <w:rtl/>
+        </w:rPr>
+        <w:t xml:space="preserve">. </w:t>
+      </w:r>
+    </w:p>
+    <w:p>
+      <w:pPr>
+        <w:pStyle w:val="a9"/>
+        <w:numPr>
+          <w:ilvl w:val="0"/>
+          <w:numId w:val="3"/>
+        </w:numPr>
+        <w:spacing w:line="360" w:lineRule="auto"/>
+        <w:rPr>
+          <w:rtl/>
+        </w:rPr>
+      </w:pPr>
+      <w:proofErr w:type="spellStart"/>
+      <w:r>
+        <w:t>file_path</w:t>
+      </w:r>
+      <w:proofErr w:type="spellEnd"/>
+      <w:r>
+        <w:rPr>
+          <w:rFonts w:hint="cs"/>
+          <w:rtl/>
+        </w:rPr>
+        <w:t xml:space="preserve">: הנתיב לקובץ הקלט של </w:t>
+      </w:r>
+      <w:r>
+        <w:rPr>
+          <w:rFonts w:hint="cs"/>
+          <w:rtl/>
+        </w:rPr>
+        <w:t>הבעיה</w:t>
+      </w:r>
+      <w:r>
+        <w:rPr>
+          <w:rFonts w:hint="cs"/>
+          <w:rtl/>
+        </w:rPr>
+        <w:t xml:space="preserve">. </w:t>
+      </w:r>
+      <w:r>
+        <w:rPr>
+          <w:rFonts w:hint="cs"/>
+          <w:rtl/>
+        </w:rPr>
+        <w:t xml:space="preserve">ארגומנט זה נדרש רק עבור בעיית ניתוב הרכיבים. </w:t>
+      </w:r>
+    </w:p>
+    <w:p>
+      <w:pPr>
+        <w:spacing w:line="360" w:lineRule="auto"/>
+        <w:rPr>
+          <w:rtl/>
+        </w:rPr>
+      </w:pPr>
+      <w:r>
+        <w:rPr>
+          <w:rFonts w:hint="cs"/>
+          <w:rtl/>
+        </w:rPr>
+        <w:t>דוגמאות לפקודות הרצה חוקיות:</w:t>
+      </w:r>
+      <w:r>
+        <w:t xml:space="preserve"> </w:t>
+      </w:r>
+    </w:p>
+    <w:p>
+      <w:pPr>
+        <w:bidi w:val="0"/>
+        <w:spacing w:line="360" w:lineRule="auto"/>
+      </w:pPr>
+      <w:r>
+        <w:t xml:space="preserve">python lab2.py 300 </w:t>
+      </w:r>
+      <w:r>
+        <w:t>CVRP</w:t>
+      </w:r>
+      <w:r>
+        <w:t xml:space="preserve"> </w:t>
+      </w:r>
+      <w:r>
+        <w:t>P-n16-k8.vrp.txt</w:t>
+      </w:r>
+    </w:p>
+    <w:p>
+      <w:pPr>
+        <w:bidi w:val="0"/>
+        <w:spacing w:line="360" w:lineRule="auto"/>
+      </w:pPr>
+      <w:r>
+        <w:t xml:space="preserve">python lab2.py 500 </w:t>
+      </w:r>
+      <w:r>
+        <w:t>ACKLEY</w:t>
+      </w:r>
+    </w:p>
+    <w:p>
+      <w:pPr>
+        <w:spacing w:line="360" w:lineRule="auto"/>
+        <w:rPr>
+          <w:b/>
+          <w:bCs/>
+          <w:rtl/>
+        </w:rPr>
+      </w:pPr>
+      <w:r>
+        <w:t> </w:t>
+      </w:r>
+      <w:r>
+        <w:rPr>
+          <w:rFonts w:hint="cs"/>
+          <w:b/>
+          <w:bCs/>
+          <w:rtl/>
+        </w:rPr>
+        <w:t>הר</w:t>
+      </w:r>
+      <w:r>
+        <w:rPr>
+          <w:rFonts w:hint="cs"/>
+          <w:b/>
+          <w:bCs/>
+          <w:rtl/>
+        </w:rPr>
+        <w:t>צ</w:t>
+      </w:r>
+      <w:r>
+        <w:rPr>
+          <w:rFonts w:hint="cs"/>
+          <w:b/>
+          <w:bCs/>
+          <w:rtl/>
+        </w:rPr>
+        <w:t xml:space="preserve">ת קובץ ה- </w:t>
+      </w:r>
+      <w:r>
+        <w:rPr>
+          <w:b/>
+          <w:bCs/>
+        </w:rPr>
+        <w:t>EXE</w:t>
+      </w:r>
+    </w:p>
+    <w:p>
+      <w:pPr>
+        <w:spacing w:line="360" w:lineRule="auto"/>
+        <w:rPr>
+          <w:rtl/>
+        </w:rPr>
+      </w:pPr>
+      <w:r>
+        <w:rPr>
+          <w:rFonts w:hint="cs"/>
+          <w:rtl/>
+        </w:rPr>
+        <w:lastRenderedPageBreak/>
+        <w:t xml:space="preserve">קוד ה- </w:t>
+      </w:r>
+      <w:r>
+        <w:t>EXE</w:t>
+      </w:r>
+      <w:r>
+        <w:rPr>
+          <w:rFonts w:hint="cs"/>
+          <w:rtl/>
+        </w:rPr>
+        <w:t xml:space="preserve"> רץ באמצעות </w:t>
+      </w:r>
+      <w:r>
+        <w:rPr>
+          <w:rFonts w:hint="cs"/>
+          <w:rtl/>
+        </w:rPr>
+        <w:t>שתי הפקודה הבאה</w:t>
+      </w:r>
+      <w:r>
+        <w:rPr>
+          <w:rFonts w:hint="cs"/>
+          <w:rtl/>
+        </w:rPr>
+        <w:t xml:space="preserve">: </w:t>
+      </w:r>
+    </w:p>
+    <w:p>
+      <w:pPr>
+        <w:bidi w:val="0"/>
+        <w:spacing w:line="360" w:lineRule="auto"/>
+      </w:pPr>
+      <w:r>
+        <w:t>lab2.exe</w:t>
+      </w:r>
+      <w:r>
+        <w:t xml:space="preserve"> &lt;</w:t>
+      </w:r>
+      <w:proofErr w:type="spellStart"/>
+      <w:r>
+        <w:t>time_limit</w:t>
+      </w:r>
+      <w:proofErr w:type="spellEnd"/>
+      <w:r>
+        <w:t>&gt; &lt;</w:t>
+      </w:r>
+      <w:proofErr w:type="spellStart"/>
+      <w:r>
+        <w:t>problem_type</w:t>
+      </w:r>
+      <w:proofErr w:type="spellEnd"/>
+      <w:r>
+        <w:t>&gt; &lt;</w:t>
+      </w:r>
+      <w:proofErr w:type="spellStart"/>
+      <w:r>
+        <w:t>file_path</w:t>
+      </w:r>
+      <w:proofErr w:type="spellEnd"/>
+      <w:r>
+        <w:rPr>
+          <w:rFonts w:cs="Arial"/>
+        </w:rPr>
+        <w:t>&gt;</w:t>
+      </w:r>
+    </w:p>
+    <w:p>
+      <w:pPr>
+        <w:spacing w:line="360" w:lineRule="auto"/>
+        <w:rPr>
+          <w:rtl/>
+        </w:rPr>
+      </w:pPr>
+      <w:r>
+        <w:rPr>
+          <w:rFonts w:hint="cs"/>
+          <w:rtl/>
+        </w:rPr>
+        <w:t xml:space="preserve">כאשר הארגומנטים שהוא מקבל הם אותם ארגומנטים שהוסבר לגבם בהסבר לגבי הרצת קובץ </w:t>
+      </w:r>
+      <w:proofErr w:type="spellStart"/>
+      <w:r>
+        <w:rPr>
+          <w:rFonts w:hint="cs"/>
+          <w:rtl/>
+        </w:rPr>
+        <w:t>הפייתון</w:t>
+      </w:r>
+      <w:proofErr w:type="spellEnd"/>
+      <w:r>
+        <w:rPr>
+          <w:rFonts w:hint="cs"/>
+          <w:rtl/>
+        </w:rPr>
+        <w:t>.</w:t>
+      </w:r>
+    </w:p>
+    <w:p>
+      <w:pPr>
+        <w:spacing w:line="360" w:lineRule="auto"/>
+        <w:rPr>
+          <w:rtl/>
+        </w:rPr>
+      </w:pPr>
+      <w:r>
+        <w:rPr>
+          <w:rFonts w:hint="cs"/>
+          <w:rtl/>
+        </w:rPr>
+        <w:t xml:space="preserve"> </w:t>
+      </w:r>
+    </w:p>
+    <w:p>
+      <w:pPr>
+        <w:spacing w:line="360" w:lineRule="auto"/>
+        <w:rPr>
+          <w:b/>
+          <w:bCs/>
+        </w:rPr>
+      </w:pPr>
+      <w:r>
+        <w:rPr>
+          <w:rFonts w:hint="cs"/>
+          <w:b/>
+          <w:bCs/>
+          <w:rtl/>
+        </w:rPr>
+        <w:t>ייצוג ה</w:t>
+      </w:r>
+      <w:r>
+        <w:rPr>
+          <w:rFonts w:hint="cs"/>
+          <w:b/>
+          <w:bCs/>
+          <w:rtl/>
+        </w:rPr>
+        <w:t>פרטים</w:t>
+      </w:r>
+      <w:r>
+        <w:rPr>
+          <w:rFonts w:hint="cs"/>
+          <w:b/>
+          <w:bCs/>
+          <w:rtl/>
+        </w:rPr>
+        <w:t xml:space="preserve"> ו</w:t>
+      </w:r>
+      <w:r>
+        <w:rPr>
+          <w:rFonts w:hint="cs"/>
+          <w:b/>
+          <w:bCs/>
+          <w:rtl/>
+        </w:rPr>
+        <w:t>ה</w:t>
+      </w:r>
+      <w:r>
+        <w:rPr>
+          <w:rFonts w:hint="cs"/>
+          <w:b/>
+          <w:bCs/>
+          <w:rtl/>
+        </w:rPr>
+        <w:t>אוכלוסייה</w:t>
+      </w:r>
+    </w:p>
+    <w:p>
+      <w:pPr>
+        <w:pStyle w:val="a9"/>
+        <w:numPr>
+          <w:ilvl w:val="0"/>
+          <w:numId w:val="2"/>
+        </w:numPr>
+        <w:spacing w:line="360" w:lineRule="auto"/>
+      </w:pPr>
+      <w:r>
+        <w:rPr>
+          <w:rFonts w:hint="cs"/>
+          <w:b/>
+          <w:bCs/>
+          <w:rtl/>
+        </w:rPr>
+        <w:t xml:space="preserve">בעיית ה- </w:t>
+      </w:r>
+      <w:r>
+        <w:rPr>
+          <w:b/>
+          <w:bCs/>
+        </w:rPr>
+        <w:t>CVRP</w:t>
+      </w:r>
+      <w:r>
+        <w:rPr>
+          <w:rFonts w:hint="cs"/>
+          <w:b/>
+          <w:bCs/>
+          <w:rtl/>
+        </w:rPr>
+        <w:t xml:space="preserve">: </w:t>
+      </w:r>
+      <w:r>
+        <w:rPr>
+          <w:rFonts w:hint="cs"/>
+          <w:rtl/>
+        </w:rPr>
+        <w:t xml:space="preserve">הפרט (הפתרון) מיוצג ע"י מופע של המחלקה </w:t>
+      </w:r>
+      <w:proofErr w:type="spellStart"/>
+      <w:r>
+        <w:t>CVRPIndividual</w:t>
+      </w:r>
+      <w:proofErr w:type="spellEnd"/>
+      <w:r>
+        <w:rPr>
+          <w:rFonts w:hint="cs"/>
+          <w:rtl/>
+        </w:rPr>
+        <w:t xml:space="preserve"> המכילה 3 שדות: מסלולים\רכבים, </w:t>
+      </w:r>
+      <w:proofErr w:type="spellStart"/>
+      <w:r>
+        <w:rPr>
+          <w:rFonts w:hint="cs"/>
+          <w:rtl/>
+        </w:rPr>
+        <w:t>הפיטניס</w:t>
+      </w:r>
+      <w:proofErr w:type="spellEnd"/>
+      <w:r>
+        <w:rPr>
+          <w:rFonts w:hint="cs"/>
+          <w:rtl/>
+        </w:rPr>
+        <w:t xml:space="preserve">, והאוכלוסייה (אוסף הפתרונות) אליה משתייך הפתרון. שדה המסלולים הוא רשימה המכילה רשימות כאשר הרשימה הפנימית מכילה את האינדקסים של הערים במסלול בסדר. בנוסף המחלקה מכילה פונקציה המחשבת את </w:t>
+      </w:r>
+      <w:proofErr w:type="spellStart"/>
+      <w:r>
+        <w:rPr>
+          <w:rFonts w:hint="cs"/>
+          <w:rtl/>
+        </w:rPr>
+        <w:t>הפיטניס</w:t>
+      </w:r>
+      <w:proofErr w:type="spellEnd"/>
+      <w:r>
+        <w:rPr>
+          <w:rFonts w:hint="cs"/>
+          <w:rtl/>
+        </w:rPr>
+        <w:t xml:space="preserve"> של הפתרון, והיא נקראת במקומות שונים בתוך האלגוריתמים. </w:t>
+      </w:r>
+      <w:proofErr w:type="spellStart"/>
+      <w:r>
+        <w:rPr>
+          <w:rFonts w:hint="cs"/>
+          <w:rtl/>
+        </w:rPr>
+        <w:t>הפיטניס</w:t>
+      </w:r>
+      <w:proofErr w:type="spellEnd"/>
+      <w:r>
+        <w:rPr>
+          <w:rFonts w:hint="cs"/>
+          <w:rtl/>
+        </w:rPr>
+        <w:t xml:space="preserve"> מחושב כאורך המסלולים הכולל כאשר כל אחד מהמסלולים מתחיל מהמחסן וחוזר אליו. המרחק בין שני ערים הוא המרחק האיקלידי בין הקואורדינטות של שתי הערים. </w:t>
+      </w:r>
+    </w:p>
+    <w:p>
+      <w:pPr>
+        <w:pStyle w:val="a9"/>
+        <w:spacing w:line="360" w:lineRule="auto"/>
+      </w:pPr>
+      <w:r>
+        <w:rPr>
+          <w:rFonts w:hint="cs"/>
+          <w:rtl/>
+        </w:rPr>
+        <w:t xml:space="preserve">האוכלוסייה מיוצגת ע"י מופיע של המחלקה </w:t>
+      </w:r>
+      <w:proofErr w:type="spellStart"/>
+      <w:r>
+        <w:t>CVRPPopulation</w:t>
+      </w:r>
+      <w:proofErr w:type="spellEnd"/>
+      <w:r>
+        <w:rPr>
+          <w:rFonts w:hint="cs"/>
+          <w:rtl/>
+        </w:rPr>
+        <w:t xml:space="preserve">, אשר מכילה בין היתר את השדות: רשימת הפתרונות, רשימות של </w:t>
+      </w:r>
+      <w:proofErr w:type="spellStart"/>
+      <w:r>
+        <w:rPr>
+          <w:rFonts w:hint="cs"/>
+          <w:rtl/>
+        </w:rPr>
+        <w:t>הפיטניס</w:t>
+      </w:r>
+      <w:proofErr w:type="spellEnd"/>
+      <w:r>
+        <w:rPr>
+          <w:rFonts w:hint="cs"/>
+          <w:rtl/>
+        </w:rPr>
+        <w:t xml:space="preserve"> הטוב ביותר, </w:t>
+      </w:r>
+      <w:proofErr w:type="spellStart"/>
+      <w:r>
+        <w:rPr>
+          <w:rFonts w:hint="cs"/>
+          <w:rtl/>
+        </w:rPr>
+        <w:t>והפיטניס</w:t>
+      </w:r>
+      <w:proofErr w:type="spellEnd"/>
+      <w:r>
+        <w:rPr>
+          <w:rFonts w:hint="cs"/>
+          <w:rtl/>
+        </w:rPr>
+        <w:t xml:space="preserve"> הממוצע בכל </w:t>
+      </w:r>
+      <w:proofErr w:type="spellStart"/>
+      <w:r>
+        <w:rPr>
+          <w:rFonts w:hint="cs"/>
+          <w:rtl/>
+        </w:rPr>
+        <w:t>איטרציה</w:t>
+      </w:r>
+      <w:proofErr w:type="spellEnd"/>
+      <w:r>
+        <w:rPr>
+          <w:rFonts w:hint="cs"/>
+          <w:rtl/>
+        </w:rPr>
+        <w:t xml:space="preserve">. בנוסף לכך היא מכילה </w:t>
+      </w:r>
+      <w:r>
+        <w:rPr>
+          <w:rFonts w:hint="cs"/>
+          <w:rtl/>
+        </w:rPr>
+        <w:t>פרטים המחולצים מקובץ הקלט כגון</w:t>
+      </w:r>
+      <w:r>
+        <w:rPr>
+          <w:rFonts w:hint="cs"/>
+          <w:rtl/>
+        </w:rPr>
+        <w:t xml:space="preserve"> תכולת הרכבים ומספרים,</w:t>
+      </w:r>
+      <w:r>
+        <w:rPr>
+          <w:rFonts w:hint="cs"/>
+          <w:rtl/>
+        </w:rPr>
+        <w:t xml:space="preserve"> קואורדינטות הערים, הביקוש של הערים, מטריצה דו-</w:t>
+      </w:r>
+      <w:r>
+        <w:rPr>
+          <w:rFonts w:hint="cs"/>
+          <w:rtl/>
+        </w:rPr>
+        <w:t>ממדית</w:t>
+      </w:r>
+      <w:r>
+        <w:rPr>
+          <w:rFonts w:hint="cs"/>
+          <w:rtl/>
+        </w:rPr>
+        <w:t xml:space="preserve"> השומרת את המרחקים בין הערים השונים המחושבות בעת אתחול המופע ומשמשת חישובים שונים במהלך ריצת האלגוריתם.</w:t>
+      </w:r>
+    </w:p>
+    <w:p>
+      <w:pPr>
+        <w:pStyle w:val="a9"/>
+        <w:numPr>
+          <w:ilvl w:val="0"/>
+          <w:numId w:val="2"/>
+        </w:numPr>
+        <w:spacing w:line="360" w:lineRule="auto"/>
+      </w:pPr>
+      <w:r>
+        <w:rPr>
+          <w:rFonts w:hint="cs"/>
+          <w:b/>
+          <w:bCs/>
+          <w:rtl/>
+        </w:rPr>
+        <w:t>בעיית</w:t>
+      </w:r>
+      <w:r>
+        <w:rPr>
+          <w:rFonts w:hint="cs"/>
+          <w:b/>
+          <w:bCs/>
+          <w:rtl/>
+        </w:rPr>
+        <w:t xml:space="preserve"> פונקציית</w:t>
+      </w:r>
+      <w:r>
+        <w:rPr>
+          <w:rFonts w:hint="cs"/>
+          <w:b/>
+          <w:bCs/>
+          <w:rtl/>
+        </w:rPr>
+        <w:t xml:space="preserve"> </w:t>
+      </w:r>
+      <w:r>
+        <w:rPr>
+          <w:b/>
+          <w:bCs/>
+        </w:rPr>
+        <w:t>Ackley</w:t>
+      </w:r>
+      <w:r>
+        <w:rPr>
+          <w:rFonts w:hint="cs"/>
+          <w:rtl/>
+        </w:rPr>
+        <w:t xml:space="preserve">: </w:t>
+      </w:r>
+      <w:r>
+        <w:rPr>
+          <w:rFonts w:hint="cs"/>
+          <w:rtl/>
+        </w:rPr>
+        <w:t xml:space="preserve">הפתרון\הפרט מיוצג ע"י מופע של המחלקה </w:t>
+      </w:r>
+      <w:proofErr w:type="spellStart"/>
+      <w:r>
+        <w:t>AckleyIndividual</w:t>
+      </w:r>
+      <w:proofErr w:type="spellEnd"/>
+      <w:r>
+        <w:rPr>
+          <w:rFonts w:hint="cs"/>
+          <w:rtl/>
+        </w:rPr>
+        <w:t xml:space="preserve">, המכילה שדות של רשימת מקדמי הממדים של הפונקציה, </w:t>
+      </w:r>
+      <w:proofErr w:type="spellStart"/>
+      <w:r>
+        <w:rPr>
+          <w:rFonts w:hint="cs"/>
+          <w:rtl/>
+        </w:rPr>
+        <w:t>הפיטניס</w:t>
+      </w:r>
+      <w:proofErr w:type="spellEnd"/>
+      <w:r>
+        <w:rPr>
+          <w:rFonts w:hint="cs"/>
+          <w:rtl/>
+        </w:rPr>
+        <w:t xml:space="preserve">, ומופע האוכלוסייה אליה משתייך הפתרון. </w:t>
+      </w:r>
+      <w:proofErr w:type="spellStart"/>
+      <w:r>
+        <w:rPr>
+          <w:rFonts w:hint="cs"/>
+          <w:rtl/>
+        </w:rPr>
+        <w:t>הפיטניס</w:t>
+      </w:r>
+      <w:proofErr w:type="spellEnd"/>
+      <w:r>
+        <w:rPr>
+          <w:rFonts w:hint="cs"/>
+          <w:rtl/>
+        </w:rPr>
+        <w:t xml:space="preserve"> מחושב על פי הנוסחה הנתונה. האוכלוסייה מיוצגת ע"י מופע של המחלקה </w:t>
+      </w:r>
+      <w:proofErr w:type="spellStart"/>
+      <w:r>
+        <w:t>AckleyPopulation</w:t>
+      </w:r>
+      <w:proofErr w:type="spellEnd"/>
+      <w:r>
+        <w:rPr>
+          <w:rFonts w:hint="cs"/>
+          <w:rtl/>
+        </w:rPr>
+        <w:t xml:space="preserve"> המכילה בנוסף לרשימות הפתרונות, </w:t>
+      </w:r>
+      <w:proofErr w:type="spellStart"/>
+      <w:r>
+        <w:rPr>
+          <w:rFonts w:hint="cs"/>
+          <w:rtl/>
+        </w:rPr>
+        <w:t>הפיטניס</w:t>
+      </w:r>
+      <w:proofErr w:type="spellEnd"/>
+      <w:r>
+        <w:rPr>
+          <w:rFonts w:hint="cs"/>
+          <w:rtl/>
+        </w:rPr>
+        <w:t xml:space="preserve"> הטוב ביותר </w:t>
+      </w:r>
+      <w:proofErr w:type="spellStart"/>
+      <w:r>
+        <w:rPr>
+          <w:rFonts w:hint="cs"/>
+          <w:rtl/>
+        </w:rPr>
+        <w:t>והפיטניס</w:t>
+      </w:r>
+      <w:proofErr w:type="spellEnd"/>
+      <w:r>
+        <w:rPr>
+          <w:rFonts w:hint="cs"/>
+          <w:rtl/>
+        </w:rPr>
+        <w:t xml:space="preserve"> הממוצע בכל </w:t>
+      </w:r>
+      <w:proofErr w:type="spellStart"/>
+      <w:r>
+        <w:rPr>
+          <w:rFonts w:hint="cs"/>
+          <w:rtl/>
+        </w:rPr>
+        <w:t>איטרציה</w:t>
+      </w:r>
+      <w:proofErr w:type="spellEnd"/>
+      <w:r>
+        <w:rPr>
+          <w:rFonts w:hint="cs"/>
+          <w:rtl/>
+        </w:rPr>
+        <w:t xml:space="preserve">, את הערכים הנתונים בסעיף של הפרמטרים </w:t>
+      </w:r>
+      <w:proofErr w:type="spellStart"/>
+      <w:r>
+        <w:t>a,b,c</w:t>
+      </w:r>
+      <w:proofErr w:type="spellEnd"/>
+      <w:r>
+        <w:rPr>
+          <w:rFonts w:hint="cs"/>
+          <w:rtl/>
+        </w:rPr>
+        <w:t xml:space="preserve">, </w:t>
+      </w:r>
+      <w:proofErr w:type="spellStart"/>
+      <w:r>
+        <w:rPr>
+          <w:rFonts w:hint="cs"/>
+          <w:rtl/>
+        </w:rPr>
+        <w:t>המימד</w:t>
+      </w:r>
+      <w:proofErr w:type="spellEnd"/>
+      <w:r>
+        <w:rPr>
+          <w:rFonts w:hint="cs"/>
+          <w:rtl/>
+        </w:rPr>
+        <w:t xml:space="preserve">, והחסמים התחתון והעליון. </w:t>
+      </w:r>
+    </w:p>
+    <w:p>
+      <w:pPr>
+        <w:spacing w:line="360" w:lineRule="auto"/>
+        <w:ind w:left="360"/>
+        <w:rPr>
+          <w:rtl/>
+        </w:rPr>
+      </w:pPr>
+      <w:r>
+        <w:rPr>
+          <w:rFonts w:hint="cs"/>
+          <w:rtl/>
+        </w:rPr>
+        <w:t xml:space="preserve">בנוסף כל אחד מהאלגוריתמים מיוצג ע"י מחלקה נפרדת. המכילה בתוכה שדה לאוכלוסייה עליה תעבוד, פונקציה ראשית הנקראת </w:t>
+      </w:r>
+      <w:r>
+        <w:t>solve</w:t>
+      </w:r>
+      <w:r>
+        <w:rPr>
+          <w:rFonts w:hint="cs"/>
+          <w:rtl/>
+        </w:rPr>
+        <w:t xml:space="preserve"> המריצה את האלגוריתם ומדפיסה את הפלט הסופי שלו, ופונקציות עזר אשר נקראות ע"י </w:t>
+      </w:r>
+      <w:r>
+        <w:t>solve</w:t>
+      </w:r>
+      <w:r>
+        <w:rPr>
+          <w:rFonts w:hint="cs"/>
+          <w:rtl/>
+        </w:rPr>
+        <w:t xml:space="preserve">. כמו כן, </w:t>
+      </w:r>
+      <w:r>
+        <w:rPr>
+          <w:rFonts w:hint="cs"/>
+          <w:rtl/>
+        </w:rPr>
+        <w:lastRenderedPageBreak/>
+        <w:t xml:space="preserve">פונקציות רבות שימוש, המשמשות יותר מאלגוריתם אחד, כמו הפונקציה המדפיסה את התוצאה הסופית, נמצאות מחוץ למחלקות.  </w:t>
+      </w:r>
+    </w:p>
+    <w:p>
+      <w:pPr>
+        <w:spacing w:line="360" w:lineRule="auto"/>
+        <w:rPr>
+          <w:u w:val="single"/>
+          <w:rtl/>
+        </w:rPr>
+      </w:pPr>
+      <w:r>
+        <w:rPr>
+          <w:rFonts w:hint="cs"/>
+          <w:u w:val="single"/>
+          <w:rtl/>
+        </w:rPr>
+        <w:t>סעיף 1</w:t>
+      </w:r>
+    </w:p>
+    <w:p>
+      <w:pPr>
+        <w:spacing w:line="360" w:lineRule="auto"/>
+        <w:rPr>
+          <w:rFonts w:cs="Arial"/>
+          <w:rtl/>
+        </w:rPr>
+      </w:pPr>
+      <w:r>
+        <w:rPr>
+          <w:rFonts w:cs="Arial" w:hint="cs"/>
+          <w:rtl/>
+        </w:rPr>
+        <w:t xml:space="preserve">האלגוריתם מומש ע"י המחלקה </w:t>
+      </w:r>
+      <w:proofErr w:type="spellStart"/>
+      <w:r>
+        <w:rPr>
+          <w:rFonts w:cs="Arial"/>
+        </w:rPr>
+        <w:t>MSHeuristicsAlgorithm</w:t>
+      </w:r>
+      <w:proofErr w:type="spellEnd"/>
+      <w:r>
+        <w:rPr>
+          <w:rFonts w:cs="Arial" w:hint="cs"/>
+          <w:rtl/>
+        </w:rPr>
+        <w:t xml:space="preserve"> הפועלת בשני שלבים עיקריים: יצירת </w:t>
+      </w:r>
+      <w:proofErr w:type="spellStart"/>
+      <w:r>
+        <w:rPr>
+          <w:rFonts w:cs="Arial" w:hint="cs"/>
+          <w:rtl/>
+        </w:rPr>
+        <w:t>אוכלוסיה</w:t>
+      </w:r>
+      <w:proofErr w:type="spellEnd"/>
+      <w:r>
+        <w:rPr>
+          <w:rFonts w:cs="Arial" w:hint="cs"/>
+          <w:rtl/>
+        </w:rPr>
+        <w:t xml:space="preserve"> (אוסף פתרונות) התחלתיים, </w:t>
+      </w:r>
+      <w:proofErr w:type="spellStart"/>
+      <w:r>
+        <w:rPr>
+          <w:rFonts w:cs="Arial" w:hint="cs"/>
+          <w:rtl/>
+        </w:rPr>
+        <w:t>ואופטימזציה</w:t>
+      </w:r>
+      <w:proofErr w:type="spellEnd"/>
+      <w:r>
+        <w:rPr>
+          <w:rFonts w:cs="Arial" w:hint="cs"/>
+          <w:rtl/>
+        </w:rPr>
+        <w:t xml:space="preserve"> של הפרטים. </w:t>
+      </w:r>
+    </w:p>
+    <w:p>
+      <w:pPr>
+        <w:spacing w:line="360" w:lineRule="auto"/>
+        <w:rPr>
+          <w:rFonts w:cs="Arial" w:hint="cs"/>
+          <w:rtl/>
+        </w:rPr>
+      </w:pPr>
+      <w:r>
+        <w:rPr>
+          <w:rFonts w:cs="Arial" w:hint="cs"/>
+          <w:b/>
+          <w:bCs/>
+          <w:rtl/>
+        </w:rPr>
+        <w:t xml:space="preserve">עבור בעיית </w:t>
+      </w:r>
+      <w:r>
+        <w:rPr>
+          <w:rFonts w:cs="Arial"/>
+          <w:b/>
+          <w:bCs/>
+        </w:rPr>
+        <w:t>CVRP</w:t>
+      </w:r>
+      <w:r>
+        <w:rPr>
+          <w:rFonts w:cs="Arial" w:hint="cs"/>
+          <w:rtl/>
+        </w:rPr>
+        <w:t xml:space="preserve">, השלב הראשון מתבצע ע"י השימוש באלגוריתם </w:t>
+      </w:r>
+      <w:r>
+        <w:rPr>
+          <w:rFonts w:cs="Arial"/>
+        </w:rPr>
+        <w:t>K-means</w:t>
+      </w:r>
+      <w:r>
+        <w:rPr>
+          <w:rFonts w:cs="Arial" w:hint="cs"/>
+          <w:rtl/>
+        </w:rPr>
+        <w:t xml:space="preserve"> המותאם לבעיה שלנו, כאשר </w:t>
+      </w:r>
+      <w:r>
+        <w:rPr>
+          <w:rFonts w:cs="Arial"/>
+        </w:rPr>
+        <w:t>k</w:t>
+      </w:r>
+      <w:r>
+        <w:rPr>
+          <w:rFonts w:cs="Arial" w:hint="cs"/>
+          <w:rtl/>
+        </w:rPr>
+        <w:t xml:space="preserve"> הוא מספר הרכבים בבעיה. הרכבים באלגוריתם שלנו מחולקים למספר של קבוצות שהוא עד k, כאשר הערים בקבוצה אחת נכללים באותו מסלול\רכב. האלגוריתם משייך את העיר לקבוצה מסוימת על בסיס המרחק שלה ממרכז הקבוצה תוך הלקיחה בחשבון של קיבולת הרכב המקסימלית. האלגוריתם מתחיל </w:t>
+      </w:r>
+      <w:r>
+        <w:rPr>
+          <w:rFonts w:cs="Arial" w:hint="cs"/>
+          <w:rtl/>
+        </w:rPr>
+        <w:t xml:space="preserve">במסלול אחד המגיע לעיר אחת הנבחרת באופן אקראי, ולכל עיר הוא משייך אותה למסלול קיים או למסלול חדש שבו יהיה בהתחלה רק את העיר. ההחלטה על פתיחת מסלול חדש לעיר מסוימת מתקבל אם המרחק של העיר מהמחסן קטן מכל מרחק ממרכז של אחת הקבוצות (המסלולים) אשר הקיבולת שלהם מאפשרת הכנסת הרכב ובתנאי שמספר המסלול עוד לא הגיע ל- </w:t>
+      </w:r>
+      <w:r>
+        <w:rPr>
+          <w:rFonts w:cs="Arial"/>
+        </w:rPr>
+        <w:t>k</w:t>
+      </w:r>
+      <w:r>
+        <w:rPr>
+          <w:rFonts w:cs="Arial" w:hint="cs"/>
+          <w:rtl/>
+        </w:rPr>
+        <w:t xml:space="preserve">. האתחול מתבסס על ההיוריסטיקה </w:t>
+      </w:r>
+      <w:r>
+        <w:rPr>
+          <w:rFonts w:cs="Arial" w:hint="cs"/>
+          <w:rtl/>
+        </w:rPr>
+        <w:t xml:space="preserve">שערים קרובות אחת לשנייה כדאי וחסכני שיהיו באותו מסלול. </w:t>
+      </w:r>
+      <w:r>
+        <w:rPr>
+          <w:rFonts w:cs="Arial" w:hint="cs"/>
+          <w:rtl/>
+        </w:rPr>
+        <w:t xml:space="preserve">אחרי קביעת הערים המשתתפות בכל מסלול, מטרת השלב השני של האלגוריתם היא לסדר את הערים במסלול בצורה הכי אופטימלית, ועל מנת לעשות זאת הוא משתמש בהיוריסטיקה של "הלקוח הקרוב ביותר" כך שבכל שלב הבחר הלקוח הקרוב ביותר ללקוח הנוכחי. הלקוח הראשון הוא הכי קרוב למחסן. </w:t>
+      </w:r>
+    </w:p>
+    <w:p>
+      <w:pPr>
+        <w:spacing w:line="360" w:lineRule="auto"/>
+        <w:rPr>
+          <w:rFonts w:cs="Arial"/>
+          <w:rtl/>
+        </w:rPr>
+      </w:pPr>
+      <w:r>
+        <w:rPr>
+          <w:rFonts w:cs="Arial" w:hint="cs"/>
+          <w:rtl/>
+        </w:rPr>
+        <w:t xml:space="preserve">מנגד, </w:t>
+      </w:r>
+      <w:r>
+        <w:rPr>
+          <w:rFonts w:cs="Arial" w:hint="cs"/>
+          <w:b/>
+          <w:bCs/>
+          <w:rtl/>
+        </w:rPr>
+        <w:t xml:space="preserve">עבור בעיית פונקציית ה- </w:t>
+      </w:r>
+      <w:r>
+        <w:rPr>
+          <w:rFonts w:cs="Arial"/>
+          <w:b/>
+          <w:bCs/>
+        </w:rPr>
+        <w:t>Ackley</w:t>
+      </w:r>
+      <w:r>
+        <w:rPr>
+          <w:rFonts w:cs="Arial" w:hint="cs"/>
+          <w:rtl/>
+        </w:rPr>
+        <w:t xml:space="preserve">, האתחול הוא אקראי מכיוון שהוא הביא לתוצאות הכי טובות. דרך אחרת שנבחנה היא חלוקת המרחב לתתי מרחב כמספר הפרטים\הפתרונות ובחירת פרט מכל תת-מרחב, מתוך הנחה שזה יביא לגיוון, אולם התוצאות היו פחות טובות בהשוואה לשיטה שאומצה. </w:t>
+      </w:r>
+      <w:r>
+        <w:rPr>
+          <w:rFonts w:cs="Arial" w:hint="cs"/>
+          <w:rtl/>
+        </w:rPr>
+        <w:t xml:space="preserve">השלב השני </w:t>
+      </w:r>
+      <w:r>
+        <w:rPr>
+          <w:rFonts w:cs="Arial" w:hint="cs"/>
+          <w:rtl/>
+        </w:rPr>
+        <w:t xml:space="preserve">שואף לשפר את הפתרונות ולשם כך נעשה שימוש בחיפוש לוקאלי ע"י יצירת 1000 עותקים של </w:t>
+      </w:r>
+      <w:proofErr w:type="spellStart"/>
+      <w:r>
+        <w:rPr>
+          <w:rFonts w:cs="Arial" w:hint="cs"/>
+          <w:rtl/>
+        </w:rPr>
+        <w:t>הוקטור</w:t>
+      </w:r>
+      <w:proofErr w:type="spellEnd"/>
+      <w:r>
+        <w:rPr>
+          <w:rFonts w:cs="Arial" w:hint="cs"/>
+          <w:rtl/>
+        </w:rPr>
+        <w:t xml:space="preserve"> ולהוסיף לכל אחד רעש </w:t>
+      </w:r>
+      <w:proofErr w:type="spellStart"/>
+      <w:r>
+        <w:rPr>
+          <w:rFonts w:cs="Arial" w:hint="cs"/>
+          <w:rtl/>
+        </w:rPr>
+        <w:t>גאוסיאני</w:t>
+      </w:r>
+      <w:proofErr w:type="spellEnd"/>
+      <w:r>
+        <w:rPr>
+          <w:rFonts w:cs="Arial" w:hint="cs"/>
+          <w:rtl/>
+        </w:rPr>
+        <w:t xml:space="preserve"> לכל ממד בווקטור 1000 פעמים, שהטוב </w:t>
+      </w:r>
+      <w:proofErr w:type="spellStart"/>
+      <w:r>
+        <w:rPr>
+          <w:rFonts w:cs="Arial" w:hint="cs"/>
+          <w:rtl/>
+        </w:rPr>
+        <w:t>מביניהם</w:t>
+      </w:r>
+      <w:proofErr w:type="spellEnd"/>
+      <w:r>
+        <w:rPr>
+          <w:rFonts w:cs="Arial" w:hint="cs"/>
+          <w:rtl/>
+        </w:rPr>
+        <w:t xml:space="preserve"> מחליף את </w:t>
+      </w:r>
+      <w:proofErr w:type="spellStart"/>
+      <w:r>
+        <w:rPr>
+          <w:rFonts w:cs="Arial" w:hint="cs"/>
+          <w:rtl/>
+        </w:rPr>
+        <w:t>הוקטור</w:t>
+      </w:r>
+      <w:proofErr w:type="spellEnd"/>
+      <w:r>
+        <w:rPr>
+          <w:rFonts w:cs="Arial" w:hint="cs"/>
+          <w:rtl/>
+        </w:rPr>
+        <w:t xml:space="preserve"> הנוכחי. </w:t>
+      </w:r>
+    </w:p>
+    <w:p>
+      <w:pPr>
+        <w:spacing w:line="360" w:lineRule="auto"/>
+        <w:rPr>
+          <w:rFonts w:cs="Arial"/>
+          <w:rtl/>
+        </w:rPr>
+      </w:pPr>
+    </w:p>
+    <w:p>
+      <w:pPr>
+        <w:spacing w:line="360" w:lineRule="auto"/>
+        <w:rPr>
+          <w:u w:val="single"/>
+        </w:rPr>
+      </w:pPr>
+      <w:r>
+        <w:rPr>
+          <w:rFonts w:hint="cs"/>
+          <w:u w:val="single"/>
+          <w:rtl/>
+        </w:rPr>
+        <w:t xml:space="preserve">סעיף </w:t>
+      </w:r>
+      <w:r>
+        <w:rPr>
+          <w:rFonts w:hint="cs"/>
+          <w:u w:val="single"/>
+          <w:rtl/>
+        </w:rPr>
+        <w:t>2</w:t>
+      </w:r>
+    </w:p>
+    <w:p>
+      <w:pPr>
+        <w:spacing w:line="360" w:lineRule="auto"/>
+        <w:rPr>
+          <w:rFonts w:hint="cs"/>
+          <w:rtl/>
+        </w:rPr>
+      </w:pPr>
+      <w:r>
+        <w:rPr>
+          <w:rFonts w:hint="cs"/>
+          <w:rtl/>
+        </w:rPr>
+        <w:t xml:space="preserve">האלגוריתם ממומש ע"י הפונקציה </w:t>
+      </w:r>
+      <w:proofErr w:type="spellStart"/>
+      <w:r>
+        <w:t>ILSAlgorithm</w:t>
+      </w:r>
+      <w:proofErr w:type="spellEnd"/>
+      <w:r>
+        <w:rPr>
+          <w:rFonts w:hint="cs"/>
+          <w:rtl/>
+        </w:rPr>
+        <w:t xml:space="preserve">, אשר מאתחלת אוכלוסייה (אוסף פתרונות) באותה שיטה שהוסברה בסעיף הקודם (ע"י האלגוריתם של ה- </w:t>
+      </w:r>
+      <w:r>
+        <w:t>K-means</w:t>
+      </w:r>
+      <w:r>
+        <w:rPr>
+          <w:rFonts w:hint="cs"/>
+          <w:rtl/>
+        </w:rPr>
+        <w:t xml:space="preserve"> במקרה </w:t>
+      </w:r>
+      <w:r>
+        <w:rPr>
+          <w:rFonts w:hint="cs"/>
+          <w:rtl/>
+        </w:rPr>
+        <w:lastRenderedPageBreak/>
+        <w:t xml:space="preserve">של בעיית ה- </w:t>
+      </w:r>
+      <w:r>
+        <w:t>CVRP</w:t>
+      </w:r>
+      <w:r>
+        <w:rPr>
+          <w:rFonts w:hint="cs"/>
+          <w:rtl/>
+        </w:rPr>
+        <w:t xml:space="preserve">, ובאופן אקראי במקרה של בעיית </w:t>
+      </w:r>
+      <w:r>
+        <w:t>Ackley</w:t>
+      </w:r>
+      <w:r>
+        <w:rPr>
+          <w:rFonts w:hint="cs"/>
+          <w:rtl/>
+        </w:rPr>
+        <w:t xml:space="preserve">). </w:t>
+      </w:r>
+      <w:r>
+        <w:rPr>
+          <w:rFonts w:hint="cs"/>
+          <w:rtl/>
+        </w:rPr>
+        <w:t xml:space="preserve">האלגוריתם לאחר מכן מוצא בכל </w:t>
+      </w:r>
+      <w:proofErr w:type="spellStart"/>
+      <w:r>
+        <w:rPr>
+          <w:rFonts w:hint="cs"/>
+          <w:rtl/>
+        </w:rPr>
+        <w:t>איטרציה</w:t>
+      </w:r>
+      <w:proofErr w:type="spellEnd"/>
+      <w:r>
+        <w:rPr>
+          <w:rFonts w:hint="cs"/>
+          <w:rtl/>
+        </w:rPr>
+        <w:t xml:space="preserve"> שכן לכל אחד מהפתרונות, ומאמץ אותו במקרה שהוא טוב מהנוכחי, אחרת הוא פועל בהתאם </w:t>
+      </w:r>
+      <w:proofErr w:type="spellStart"/>
+      <w:r>
+        <w:rPr>
+          <w:rFonts w:hint="cs"/>
+          <w:rtl/>
+        </w:rPr>
+        <w:t>למיתא</w:t>
+      </w:r>
+      <w:proofErr w:type="spellEnd"/>
+      <w:r>
+        <w:rPr>
+          <w:rFonts w:hint="cs"/>
+          <w:rtl/>
+        </w:rPr>
+        <w:t xml:space="preserve"> היוריסטיקה שנבחרה. שיטת ה- </w:t>
+      </w:r>
+      <w:r>
+        <w:t>ACO</w:t>
+      </w:r>
+      <w:r>
+        <w:rPr>
+          <w:rFonts w:hint="cs"/>
+          <w:rtl/>
+        </w:rPr>
+        <w:t xml:space="preserve"> פועלת באופן שונה ועליה יוסבר בנפרד בהמשך. </w:t>
+      </w:r>
+    </w:p>
+    <w:p>
+      <w:pPr>
+        <w:spacing w:line="360" w:lineRule="auto"/>
+        <w:rPr>
+          <w:rtl/>
+        </w:rPr>
+      </w:pPr>
+      <w:r>
+        <w:rPr>
+          <w:rFonts w:hint="cs"/>
+          <w:b/>
+          <w:bCs/>
+          <w:rtl/>
+        </w:rPr>
+        <w:t>מציאת השכן</w:t>
+      </w:r>
+      <w:r>
+        <w:rPr>
+          <w:rFonts w:hint="cs"/>
+          <w:rtl/>
+        </w:rPr>
+        <w:t xml:space="preserve"> מתבצעת ע"י הפונקציה </w:t>
+      </w:r>
+      <w:proofErr w:type="spellStart"/>
+      <w:r>
+        <w:t>find_neighbor</w:t>
+      </w:r>
+      <w:proofErr w:type="spellEnd"/>
+      <w:r>
+        <w:rPr>
+          <w:rFonts w:hint="cs"/>
+          <w:rtl/>
+        </w:rPr>
+        <w:t xml:space="preserve"> הפועלת תוך שימוש בשיטות שונות לכל אחת משתי הבעיות:</w:t>
+      </w:r>
+    </w:p>
+    <w:p>
+      <w:pPr>
+        <w:spacing w:line="360" w:lineRule="auto"/>
+        <w:rPr>
+          <w:rtl/>
+        </w:rPr>
+      </w:pPr>
+      <w:r>
+        <w:rPr>
+          <w:rFonts w:hint="cs"/>
+          <w:rtl/>
+        </w:rPr>
+        <w:t xml:space="preserve">בעיית ה- </w:t>
+      </w:r>
+      <w:r>
+        <w:t>CVRP</w:t>
+      </w:r>
+      <w:r>
+        <w:rPr>
+          <w:rFonts w:hint="cs"/>
+          <w:rtl/>
+        </w:rPr>
+        <w:t xml:space="preserve"> משתמשת בשיטות הבאות למציאת שכן: </w:t>
+      </w:r>
+    </w:p>
+    <w:p>
+      <w:pPr>
+        <w:pStyle w:val="a9"/>
+        <w:numPr>
+          <w:ilvl w:val="0"/>
+          <w:numId w:val="3"/>
+        </w:numPr>
+        <w:spacing w:line="360" w:lineRule="auto"/>
+      </w:pPr>
+      <w:r>
+        <w:t>2-opt</w:t>
+      </w:r>
+      <w:r>
+        <w:rPr>
+          <w:rFonts w:hint="cs"/>
+          <w:rtl/>
+        </w:rPr>
+        <w:t xml:space="preserve">: בוחרת </w:t>
+      </w:r>
+      <w:r>
+        <w:rPr>
+          <w:rFonts w:hint="cs"/>
+          <w:rtl/>
+        </w:rPr>
+        <w:t>קטע אקראי מתוך מסלול אקראי והופכת אותו.</w:t>
+      </w:r>
+    </w:p>
+    <w:p>
+      <w:pPr>
+        <w:pStyle w:val="a9"/>
+        <w:numPr>
+          <w:ilvl w:val="0"/>
+          <w:numId w:val="3"/>
+        </w:numPr>
+        <w:spacing w:line="360" w:lineRule="auto"/>
+      </w:pPr>
+      <w:r>
+        <w:t>relocate</w:t>
+      </w:r>
+      <w:r>
+        <w:rPr>
+          <w:rFonts w:hint="cs"/>
+          <w:rtl/>
+        </w:rPr>
+        <w:t xml:space="preserve">: בוחרת עיר באופן אקראי, מוציאה אותה מהמסלול שלה ומכניסה אותה למסלול אקראי אחר. אם המסלול החדש עדיין עומד במגבלת התכולה של הרכב היא מחזירה את השכן. </w:t>
+      </w:r>
+    </w:p>
+    <w:p>
+      <w:pPr>
+        <w:pStyle w:val="a9"/>
+        <w:numPr>
+          <w:ilvl w:val="0"/>
+          <w:numId w:val="3"/>
+        </w:numPr>
+        <w:spacing w:line="360" w:lineRule="auto"/>
+      </w:pPr>
+      <w:r>
+        <w:t>reposition</w:t>
+      </w:r>
+      <w:r>
+        <w:rPr>
+          <w:rFonts w:hint="cs"/>
+          <w:rtl/>
+        </w:rPr>
+        <w:t xml:space="preserve">: בוחרת עיר ומשנה את המיקום שלה באופן אקראי בתוך המסלול אליו היא שייכת. </w:t>
+      </w:r>
+    </w:p>
+    <w:p>
+      <w:pPr>
+        <w:pStyle w:val="a9"/>
+        <w:numPr>
+          <w:ilvl w:val="0"/>
+          <w:numId w:val="3"/>
+        </w:numPr>
+        <w:spacing w:line="360" w:lineRule="auto"/>
+      </w:pPr>
+      <w:r>
+        <w:t>swap</w:t>
+      </w:r>
+      <w:r>
+        <w:rPr>
+          <w:rFonts w:hint="cs"/>
+          <w:rtl/>
+        </w:rPr>
+        <w:t>: מחליפה בין שתי ערים באופן אקראי</w:t>
+      </w:r>
+      <w:r>
+        <w:rPr>
+          <w:rFonts w:hint="cs"/>
+          <w:rtl/>
+        </w:rPr>
+        <w:t xml:space="preserve">, בדיקת תקינות המסלולים נבדקת לאחר מכן. </w:t>
+      </w:r>
+    </w:p>
+    <w:p>
+      <w:pPr>
+        <w:pStyle w:val="a9"/>
+        <w:numPr>
+          <w:ilvl w:val="0"/>
+          <w:numId w:val="3"/>
+        </w:numPr>
+        <w:spacing w:line="360" w:lineRule="auto"/>
+      </w:pPr>
+      <w:r>
+        <w:t>shuffle</w:t>
+      </w:r>
+      <w:r>
+        <w:rPr>
+          <w:rFonts w:hint="cs"/>
+          <w:rtl/>
+        </w:rPr>
+        <w:t>:</w:t>
+      </w:r>
+      <w:r>
+        <w:rPr>
+          <w:rFonts w:hint="cs"/>
+          <w:rtl/>
+        </w:rPr>
+        <w:t xml:space="preserve"> </w:t>
+      </w:r>
+      <w:r>
+        <w:rPr>
+          <w:rFonts w:hint="cs"/>
+          <w:rtl/>
+        </w:rPr>
+        <w:t xml:space="preserve">לוקחת מסלול אקראי ומערבבת את הסדר של הערים בו. </w:t>
+      </w:r>
+    </w:p>
+    <w:p>
+      <w:pPr>
+        <w:spacing w:line="360" w:lineRule="auto"/>
+        <w:rPr>
+          <w:rtl/>
+        </w:rPr>
+      </w:pPr>
+      <w:r>
+        <w:rPr>
+          <w:rFonts w:hint="cs"/>
+          <w:rtl/>
+        </w:rPr>
+        <w:t xml:space="preserve">עבור בעיית </w:t>
+      </w:r>
+      <w:r>
+        <w:t>Ackley</w:t>
+      </w:r>
+      <w:r>
+        <w:rPr>
+          <w:rFonts w:hint="cs"/>
+          <w:rtl/>
+        </w:rPr>
+        <w:t>, השימוש היה בשיטות הבאות:</w:t>
+      </w:r>
+    </w:p>
+    <w:p>
+      <w:pPr>
+        <w:pStyle w:val="a9"/>
+        <w:numPr>
+          <w:ilvl w:val="0"/>
+          <w:numId w:val="3"/>
+        </w:numPr>
+        <w:spacing w:line="360" w:lineRule="auto"/>
+      </w:pPr>
+      <w:r>
+        <w:t>shift one</w:t>
+      </w:r>
+      <w:r>
+        <w:rPr>
+          <w:rFonts w:hint="cs"/>
+          <w:rtl/>
+        </w:rPr>
+        <w:t xml:space="preserve">: הוספת רעש (ערך שבין </w:t>
+      </w:r>
+      <w:r>
+        <w:t>-0.1</w:t>
+      </w:r>
+      <w:r>
+        <w:rPr>
+          <w:rFonts w:hint="cs"/>
+          <w:rtl/>
+        </w:rPr>
+        <w:t xml:space="preserve"> ל- 0.1) לאחד מהממדים הנבחר באופן אקראי. </w:t>
+      </w:r>
+    </w:p>
+    <w:p>
+      <w:pPr>
+        <w:pStyle w:val="a9"/>
+        <w:numPr>
+          <w:ilvl w:val="0"/>
+          <w:numId w:val="3"/>
+        </w:numPr>
+        <w:spacing w:line="360" w:lineRule="auto"/>
+      </w:pPr>
+      <w:r>
+        <w:t>shift all</w:t>
+      </w:r>
+      <w:r>
+        <w:rPr>
+          <w:rFonts w:hint="cs"/>
+          <w:rtl/>
+        </w:rPr>
+        <w:t>: הוספת רעש (וקטור שהערכים שלו בין -0.05 ל- 0.05) לכל אחד מהממדים.</w:t>
+      </w:r>
+    </w:p>
+    <w:p>
+      <w:pPr>
+        <w:pStyle w:val="a9"/>
+        <w:numPr>
+          <w:ilvl w:val="0"/>
+          <w:numId w:val="3"/>
+        </w:numPr>
+        <w:spacing w:line="360" w:lineRule="auto"/>
+      </w:pPr>
+      <w:r>
+        <w:t>set random</w:t>
+      </w:r>
+      <w:r>
+        <w:rPr>
+          <w:rFonts w:hint="cs"/>
+          <w:rtl/>
+        </w:rPr>
+        <w:t xml:space="preserve">: שינוי הערך של אחד הממדים </w:t>
+      </w:r>
+      <w:r>
+        <w:rPr>
+          <w:rFonts w:hint="cs"/>
+          <w:rtl/>
+        </w:rPr>
+        <w:t xml:space="preserve">בערך רנדומלי. </w:t>
+      </w:r>
+    </w:p>
+    <w:p>
+      <w:pPr>
+        <w:spacing w:line="360" w:lineRule="auto"/>
+      </w:pPr>
+    </w:p>
+    <w:p>
+      <w:pPr>
+        <w:spacing w:line="360" w:lineRule="auto"/>
+        <w:rPr>
+          <w:rFonts w:hint="cs"/>
+          <w:rtl/>
+        </w:rPr>
+      </w:pPr>
+    </w:p>
+    <w:p>
+      <w:pPr>
+        <w:spacing w:line="360" w:lineRule="auto"/>
+        <w:rPr>
+          <w:rtl/>
+        </w:rPr>
+      </w:pPr>
+    </w:p>
+    <w:p>
+      <w:pPr>
+        <w:spacing w:line="360" w:lineRule="auto"/>
+        <w:rPr>
+          <w:rtl/>
+        </w:rPr>
+      </w:pPr>
+    </w:p>
+    <w:p>
+      <w:pPr>
+        <w:spacing w:line="360" w:lineRule="auto"/>
+        <w:rPr>
+          <w:rFonts w:hint="cs"/>
+          <w:rtl/>
+        </w:rPr>
+      </w:pPr>
+    </w:p>
+    <w:p>
+      <w:pPr>
+        <w:spacing w:line="360" w:lineRule="auto"/>
+        <w:ind w:left="720"/>
+        <w:jc w:val="center"/>
+        <w:rPr>
+          <w:rFonts w:cs="Arial"/>
+          <w:rtl/>
+        </w:rPr>
+      </w:pPr>
+      <w:r>
+        <w:rPr>
+          <w:rFonts w:cs="Arial"/>
+          <w:noProof/>
+          <w:rtl/>
+          <w:lang w:val="he-IL"/>
+        </w:rPr>
+        <w:lastRenderedPageBreak/>
+        <w:drawing>
+          <wp:inline distT="0" distB="0" distL="0" distR="0" wp14:anchorId="6F05DA01" wp14:editId="6134F40B">
+            <wp:extent cx="5274310" cy="2748280"/>
+            <wp:effectExtent l="0" t="0" r="0" b="0"/>
+            <wp:docPr id="1513913228" name="תמונה 1"/>
+            <wp:cNvGraphicFramePr>
+              <a:graphicFrameLocks xmlns:a="http://schemas.openxmlformats.org/drawingml/2006/main" noChangeAspect="1"/>
+            </wp:cNvGraphicFramePr>
+            <a:graphic xmlns:a="http://schemas.openxmlformats.org/drawingml/2006/main">
+              <a:graphicData uri="http://schemas.openxmlformats.org/drawingml/2006/picture">
+                <pic:pic xmlns:pic="http://schemas.openxmlformats.org/drawingml/2006/picture">
+                  <pic:nvPicPr>
+                    <pic:cNvPr id="1513913228" name="תמונה 1513913228"/>
+                    <pic:cNvPicPr/>
+                  </pic:nvPicPr>
+                  <pic:blipFill>
+                    <a:blip r:embed="rId5">
+                      <a:extLst>
+                        <a:ext uri="{28A0092B-C50C-407E-A947-70E740481C1C}">
+                          <a14:useLocalDpi xmlns:a14="http://schemas.microsoft.com/office/drawing/2010/main" val="0"/>
+                        </a:ext>
+                      </a:extLst>
+                    </a:blip>
+                    <a:stretch>
+                      <a:fillRect/>
+                    </a:stretch>
+                  </pic:blipFill>
+                  <pic:spPr>
+                    <a:xfrm>
+                      <a:off x="0" y="0"/>
+                      <a:ext cx="5274310" cy="2748280"/>
+                    </a:xfrm>
+                    <a:prstGeom prst="rect">
+                      <a:avLst/>
+                    </a:prstGeom>
+                  </pic:spPr>
+                </pic:pic>
+              </a:graphicData>
+            </a:graphic>
+          </wp:inline>
+        </w:drawing>
+      </w:r>
+    </w:p>
+    <w:p>
+      <w:pPr>
+        <w:spacing w:line="360" w:lineRule="auto"/>
+        <w:ind w:left="720"/>
+        <w:rPr>
+          <w:rFonts w:cs="Arial"/>
+          <w:rtl/>
+        </w:rPr>
+      </w:pPr>
+      <w:r>
+        <w:rPr>
+          <w:rFonts w:cs="Arial"/>
+          <w:noProof/>
+          <w:rtl/>
+          <w:lang w:val="he-IL"/>
+        </w:rPr>
+        <w:drawing>
+          <wp:inline distT="0" distB="0" distL="0" distR="0" wp14:anchorId="4406BA0C" wp14:editId="7CF25075">
+            <wp:extent cx="5274310" cy="2748280"/>
+            <wp:effectExtent l="0" t="0" r="0" b="0"/>
+            <wp:docPr id="777204269" name="תמונה 2"/>
+            <wp:cNvGraphicFramePr>
+              <a:graphicFrameLocks xmlns:a="http://schemas.openxmlformats.org/drawingml/2006/main" noChangeAspect="1"/>
+            </wp:cNvGraphicFramePr>
+            <a:graphic xmlns:a="http://schemas.openxmlformats.org/drawingml/2006/main">
+              <a:graphicData uri="http://schemas.openxmlformats.org/drawingml/2006/picture">
+                <pic:pic xmlns:pic="http://schemas.openxmlformats.org/drawingml/2006/picture">
+                  <pic:nvPicPr>
+                    <pic:cNvPr id="777204269" name="תמונה 777204269"/>
+                    <pic:cNvPicPr/>
+                  </pic:nvPicPr>
+                  <pic:blipFill>
+                    <a:blip r:embed="rId6">
+                      <a:extLst>
+                        <a:ext uri="{28A0092B-C50C-407E-A947-70E740481C1C}">
+                          <a14:useLocalDpi xmlns:a14="http://schemas.microsoft.com/office/drawing/2010/main" val="0"/>
+                        </a:ext>
+                      </a:extLst>
+                    </a:blip>
+                    <a:stretch>
+                      <a:fillRect/>
+                    </a:stretch>
+                  </pic:blipFill>
+                  <pic:spPr>
+                    <a:xfrm>
+                      <a:off x="0" y="0"/>
+                      <a:ext cx="5274310" cy="2748280"/>
+                    </a:xfrm>
+                    <a:prstGeom prst="rect">
+                      <a:avLst/>
+                    </a:prstGeom>
+                  </pic:spPr>
+                </pic:pic>
+              </a:graphicData>
+            </a:graphic>
+          </wp:inline>
+        </w:drawing>
+      </w:r>
+    </w:p>
+    <w:p>
+      <w:pPr>
+        <w:spacing w:line="360" w:lineRule="auto"/>
+        <w:ind w:left="720"/>
+        <w:rPr>
+          <w:rFonts w:cs="Arial"/>
+          <w:rtl/>
+        </w:rPr>
+      </w:pPr>
+    </w:p>
+    <w:p>
+      <w:pPr>
+        <w:spacing w:line="360" w:lineRule="auto"/>
+        <w:ind w:left="720"/>
+        <w:rPr>
+          <w:rFonts w:cs="Arial"/>
+          <w:rtl/>
+        </w:rPr>
+      </w:pPr>
+      <w:r>
+        <w:rPr>
+          <w:rFonts w:cs="Arial"/>
+          <w:noProof/>
+          <w:rtl/>
+          <w:lang w:val="he-IL"/>
+        </w:rPr>
+        <w:lastRenderedPageBreak/>
+        <w:drawing>
+          <wp:inline distT="0" distB="0" distL="0" distR="0" wp14:anchorId="4206ED59" wp14:editId="2A2FDE1E">
+            <wp:extent cx="5274310" cy="2748280"/>
+            <wp:effectExtent l="0" t="0" r="0" b="0"/>
+            <wp:docPr id="118202311" name="תמונה 3"/>
+            <wp:cNvGraphicFramePr>
+              <a:graphicFrameLocks xmlns:a="http://schemas.openxmlformats.org/drawingml/2006/main" noChangeAspect="1"/>
+            </wp:cNvGraphicFramePr>
+            <a:graphic xmlns:a="http://schemas.openxmlformats.org/drawingml/2006/main">
+              <a:graphicData uri="http://schemas.openxmlformats.org/drawingml/2006/picture">
+                <pic:pic xmlns:pic="http://schemas.openxmlformats.org/drawingml/2006/picture">
+                  <pic:nvPicPr>
+                    <pic:cNvPr id="118202311" name="תמונה 118202311"/>
+                    <pic:cNvPicPr/>
+                  </pic:nvPicPr>
+                  <pic:blipFill>
+                    <a:blip r:embed="rId7">
+                      <a:extLst>
+                        <a:ext uri="{28A0092B-C50C-407E-A947-70E740481C1C}">
+                          <a14:useLocalDpi xmlns:a14="http://schemas.microsoft.com/office/drawing/2010/main" val="0"/>
+                        </a:ext>
+                      </a:extLst>
+                    </a:blip>
+                    <a:stretch>
+                      <a:fillRect/>
+                    </a:stretch>
+                  </pic:blipFill>
+                  <pic:spPr>
+                    <a:xfrm>
+                      <a:off x="0" y="0"/>
+                      <a:ext cx="5274310" cy="2748280"/>
+                    </a:xfrm>
+                    <a:prstGeom prst="rect">
+                      <a:avLst/>
+                    </a:prstGeom>
+                  </pic:spPr>
+                </pic:pic>
+              </a:graphicData>
+            </a:graphic>
+          </wp:inline>
+        </w:drawing>
+      </w:r>
+    </w:p>
+    <w:p>
+      <w:pPr>
+        <w:spacing w:line="360" w:lineRule="auto"/>
+        <w:ind w:left="720"/>
+        <w:rPr>
+          <w:rFonts w:cs="Arial"/>
+          <w:rtl/>
+        </w:rPr>
+      </w:pPr>
+      <w:r>
+        <w:rPr>
+          <w:rFonts w:cs="Arial"/>
+          <w:noProof/>
+          <w:rtl/>
+          <w:lang w:val="he-IL"/>
+        </w:rPr>
+        <w:drawing>
+          <wp:inline distT="0" distB="0" distL="0" distR="0" wp14:anchorId="0E394F58" wp14:editId="5FE9A588">
+            <wp:extent cx="5274310" cy="2748280"/>
+            <wp:effectExtent l="0" t="0" r="0" b="0"/>
+            <wp:docPr id="278582960" name="תמונה 4"/>
+            <wp:cNvGraphicFramePr>
+              <a:graphicFrameLocks xmlns:a="http://schemas.openxmlformats.org/drawingml/2006/main" noChangeAspect="1"/>
+            </wp:cNvGraphicFramePr>
+            <a:graphic xmlns:a="http://schemas.openxmlformats.org/drawingml/2006/main">
+              <a:graphicData uri="http://schemas.openxmlformats.org/drawingml/2006/picture">
+                <pic:pic xmlns:pic="http://schemas.openxmlformats.org/drawingml/2006/picture">
+                  <pic:nvPicPr>
+                    <pic:cNvPr id="278582960" name="תמונה 278582960"/>
+                    <pic:cNvPicPr/>
+                  </pic:nvPicPr>
+                  <pic:blipFill>
+                    <a:blip r:embed="rId8">
+                      <a:extLst>
+                        <a:ext uri="{28A0092B-C50C-407E-A947-70E740481C1C}">
+                          <a14:useLocalDpi xmlns:a14="http://schemas.microsoft.com/office/drawing/2010/main" val="0"/>
+                        </a:ext>
+                      </a:extLst>
+                    </a:blip>
+                    <a:stretch>
+                      <a:fillRect/>
+                    </a:stretch>
+                  </pic:blipFill>
+                  <pic:spPr>
+                    <a:xfrm>
+                      <a:off x="0" y="0"/>
+                      <a:ext cx="5274310" cy="2748280"/>
+                    </a:xfrm>
+                    <a:prstGeom prst="rect">
+                      <a:avLst/>
+                    </a:prstGeom>
+                  </pic:spPr>
+                </pic:pic>
+              </a:graphicData>
+            </a:graphic>
+          </wp:inline>
+        </w:drawing>
+      </w:r>
+    </w:p>
+    <w:p>
+      <w:pPr>
+        <w:spacing w:line="360" w:lineRule="auto"/>
+        <w:ind w:left="720"/>
+        <w:rPr>
+          <w:rFonts w:cs="Arial"/>
+          <w:rtl/>
+        </w:rPr>
+      </w:pPr>
+    </w:p>
+    <w:p>
+      <w:pPr>
+        <w:spacing w:line="360" w:lineRule="auto"/>
+        <w:ind w:left="720"/>
+        <w:rPr>
+          <w:rFonts w:cs="Arial"/>
+          <w:rtl/>
+        </w:rPr>
+      </w:pPr>
+      <w:r>
+        <w:rPr>
+          <w:rFonts w:cs="Arial"/>
+          <w:noProof/>
+          <w:rtl/>
+          <w:lang w:val="he-IL"/>
+        </w:rPr>
+        <w:lastRenderedPageBreak/>
+        <w:drawing>
+          <wp:inline distT="0" distB="0" distL="0" distR="0" wp14:anchorId="0A2A161D" wp14:editId="6735831F">
+            <wp:extent cx="5274310" cy="2748280"/>
+            <wp:effectExtent l="0" t="0" r="0" b="0"/>
+            <wp:docPr id="1504109908" name="תמונה 5"/>
+            <wp:cNvGraphicFramePr>
+              <a:graphicFrameLocks xmlns:a="http://schemas.openxmlformats.org/drawingml/2006/main" noChangeAspect="1"/>
+            </wp:cNvGraphicFramePr>
+            <a:graphic xmlns:a="http://schemas.openxmlformats.org/drawingml/2006/main">
+              <a:graphicData uri="http://schemas.openxmlformats.org/drawingml/2006/picture">
+                <pic:pic xmlns:pic="http://schemas.openxmlformats.org/drawingml/2006/picture">
+                  <pic:nvPicPr>
+                    <pic:cNvPr id="1504109908" name="תמונה 1504109908"/>
+                    <pic:cNvPicPr/>
+                  </pic:nvPicPr>
+                  <pic:blipFill>
+                    <a:blip r:embed="rId9">
+                      <a:extLst>
+                        <a:ext uri="{28A0092B-C50C-407E-A947-70E740481C1C}">
+                          <a14:useLocalDpi xmlns:a14="http://schemas.microsoft.com/office/drawing/2010/main" val="0"/>
+                        </a:ext>
+                      </a:extLst>
+                    </a:blip>
+                    <a:stretch>
+                      <a:fillRect/>
+                    </a:stretch>
+                  </pic:blipFill>
+                  <pic:spPr>
+                    <a:xfrm>
+                      <a:off x="0" y="0"/>
+                      <a:ext cx="5274310" cy="2748280"/>
+                    </a:xfrm>
+                    <a:prstGeom prst="rect">
+                      <a:avLst/>
+                    </a:prstGeom>
+                  </pic:spPr>
+                </pic:pic>
+              </a:graphicData>
+            </a:graphic>
+          </wp:inline>
+        </w:drawing>
+      </w:r>
+    </w:p>
+    <w:p>
+      <w:pPr>
+        <w:spacing w:line="360" w:lineRule="auto"/>
+        <w:ind w:left="720"/>
+        <w:rPr>
+          <w:rFonts w:cs="Arial"/>
+          <w:rtl/>
+        </w:rPr>
+      </w:pPr>
+      <w:r>
+        <w:rPr>
+          <w:rFonts w:cs="Arial"/>
+          <w:noProof/>
+          <w:rtl/>
+          <w:lang w:val="he-IL"/>
+        </w:rPr>
+        <w:drawing>
+          <wp:inline distT="0" distB="0" distL="0" distR="0" wp14:anchorId="3855F20E" wp14:editId="01795915">
+            <wp:extent cx="5274310" cy="2748280"/>
+            <wp:effectExtent l="0" t="0" r="0" b="0"/>
+            <wp:docPr id="854688661" name="תמונה 6"/>
+            <wp:cNvGraphicFramePr>
+              <a:graphicFrameLocks xmlns:a="http://schemas.openxmlformats.org/drawingml/2006/main" noChangeAspect="1"/>
+            </wp:cNvGraphicFramePr>
+            <a:graphic xmlns:a="http://schemas.openxmlformats.org/drawingml/2006/main">
+              <a:graphicData uri="http://schemas.openxmlformats.org/drawingml/2006/picture">
+                <pic:pic xmlns:pic="http://schemas.openxmlformats.org/drawingml/2006/picture">
+                  <pic:nvPicPr>
+                    <pic:cNvPr id="854688661" name="תמונה 854688661"/>
+                    <pic:cNvPicPr/>
+                  </pic:nvPicPr>
+                  <pic:blipFill>
+                    <a:blip r:embed="rId10">
+                      <a:extLst>
+                        <a:ext uri="{28A0092B-C50C-407E-A947-70E740481C1C}">
+                          <a14:useLocalDpi xmlns:a14="http://schemas.microsoft.com/office/drawing/2010/main" val="0"/>
+                        </a:ext>
+                      </a:extLst>
+                    </a:blip>
+                    <a:stretch>
+                      <a:fillRect/>
+                    </a:stretch>
+                  </pic:blipFill>
+                  <pic:spPr>
+                    <a:xfrm>
+                      <a:off x="0" y="0"/>
+                      <a:ext cx="5274310" cy="2748280"/>
+                    </a:xfrm>
+                    <a:prstGeom prst="rect">
+                      <a:avLst/>
+                    </a:prstGeom>
+                  </pic:spPr>
+                </pic:pic>
+              </a:graphicData>
+            </a:graphic>
+          </wp:inline>
+        </w:drawing>
+      </w:r>
+    </w:p>
+    <w:p>
+      <w:pPr>
+        <w:spacing w:line="360" w:lineRule="auto"/>
+        <w:ind w:left="720"/>
+        <w:rPr>
+          <w:rFonts w:cs="Arial"/>
+          <w:rtl/>
+        </w:rPr>
+      </w:pPr>
+    </w:p>
+    <w:p>
+      <w:pPr>
+        <w:spacing w:line="360" w:lineRule="auto"/>
+        <w:ind w:left="720"/>
+        <w:rPr>
+          <w:rFonts w:cs="Arial"/>
+          <w:rtl/>
+        </w:rPr>
+      </w:pPr>
+      <w:r>
+        <w:rPr>
+          <w:rFonts w:cs="Arial"/>
+          <w:noProof/>
+          <w:rtl/>
+          <w:lang w:val="he-IL"/>
+        </w:rPr>
+        <w:lastRenderedPageBreak/>
+        <w:drawing>
+          <wp:inline distT="0" distB="0" distL="0" distR="0" wp14:anchorId="113D37FB" wp14:editId="7BDB2009">
+            <wp:extent cx="5274310" cy="2748280"/>
+            <wp:effectExtent l="0" t="0" r="0" b="0"/>
+            <wp:docPr id="1491033566" name="תמונה 7"/>
+            <wp:cNvGraphicFramePr>
+              <a:graphicFrameLocks xmlns:a="http://schemas.openxmlformats.org/drawingml/2006/main" noChangeAspect="1"/>
+            </wp:cNvGraphicFramePr>
+            <a:graphic xmlns:a="http://schemas.openxmlformats.org/drawingml/2006/main">
+              <a:graphicData uri="http://schemas.openxmlformats.org/drawingml/2006/picture">
+                <pic:pic xmlns:pic="http://schemas.openxmlformats.org/drawingml/2006/picture">
+                  <pic:nvPicPr>
+                    <pic:cNvPr id="1491033566" name="תמונה 1491033566"/>
+                    <pic:cNvPicPr/>
+                  </pic:nvPicPr>
+                  <pic:blipFill>
+                    <a:blip r:embed="rId11">
+                      <a:extLst>
+                        <a:ext uri="{28A0092B-C50C-407E-A947-70E740481C1C}">
+                          <a14:useLocalDpi xmlns:a14="http://schemas.microsoft.com/office/drawing/2010/main" val="0"/>
+                        </a:ext>
+                      </a:extLst>
+                    </a:blip>
+                    <a:stretch>
+                      <a:fillRect/>
+                    </a:stretch>
+                  </pic:blipFill>
+                  <pic:spPr>
+                    <a:xfrm>
+                      <a:off x="0" y="0"/>
+                      <a:ext cx="5274310" cy="2748280"/>
+                    </a:xfrm>
+                    <a:prstGeom prst="rect">
+                      <a:avLst/>
+                    </a:prstGeom>
+                  </pic:spPr>
+                </pic:pic>
+              </a:graphicData>
+            </a:graphic>
+          </wp:inline>
+        </w:drawing>
+      </w:r>
+    </w:p>
+    <w:p>
+      <w:pPr>
+        <w:spacing w:line="360" w:lineRule="auto"/>
+        <w:ind w:left="720"/>
+        <w:rPr>
+          <w:rFonts w:cs="Arial"/>
+          <w:rtl/>
+        </w:rPr>
+      </w:pPr>
+      <w:r>
+        <w:rPr>
+          <w:rFonts w:cs="Arial"/>
+          <w:noProof/>
+          <w:rtl/>
+          <w:lang w:val="he-IL"/>
+        </w:rPr>
+        <w:drawing>
+          <wp:inline distT="0" distB="0" distL="0" distR="0" wp14:anchorId="27633D4E" wp14:editId="4AEF0815">
+            <wp:extent cx="5274310" cy="2748280"/>
+            <wp:effectExtent l="0" t="0" r="0" b="0"/>
+            <wp:docPr id="310192914" name="תמונה 8"/>
+            <wp:cNvGraphicFramePr>
+              <a:graphicFrameLocks xmlns:a="http://schemas.openxmlformats.org/drawingml/2006/main" noChangeAspect="1"/>
+            </wp:cNvGraphicFramePr>
+            <a:graphic xmlns:a="http://schemas.openxmlformats.org/drawingml/2006/main">
+              <a:graphicData uri="http://schemas.openxmlformats.org/drawingml/2006/picture">
+                <pic:pic xmlns:pic="http://schemas.openxmlformats.org/drawingml/2006/picture">
+                  <pic:nvPicPr>
+                    <pic:cNvPr id="310192914" name="תמונה 310192914"/>
+                    <pic:cNvPicPr/>
+                  </pic:nvPicPr>
+                  <pic:blipFill>
+                    <a:blip r:embed="rId12">
+                      <a:extLst>
+                        <a:ext uri="{28A0092B-C50C-407E-A947-70E740481C1C}">
+                          <a14:useLocalDpi xmlns:a14="http://schemas.microsoft.com/office/drawing/2010/main" val="0"/>
+                        </a:ext>
+                      </a:extLst>
+                    </a:blip>
+                    <a:stretch>
+                      <a:fillRect/>
+                    </a:stretch>
+                  </pic:blipFill>
+                  <pic:spPr>
+                    <a:xfrm>
+                      <a:off x="0" y="0"/>
+                      <a:ext cx="5274310" cy="2748280"/>
+                    </a:xfrm>
+                    <a:prstGeom prst="rect">
+                      <a:avLst/>
+                    </a:prstGeom>
+                  </pic:spPr>
+                </pic:pic>
+              </a:graphicData>
+            </a:graphic>
+          </wp:inline>
+        </w:drawing>
+      </w:r>
+    </w:p>
+    <w:p>
+      <w:pPr>
+        <w:bidi w:val="0"/>
+        <w:spacing w:line="360" w:lineRule="auto"/>
+        <w:ind w:left="720"/>
+        <w:rPr>
+          <w:rFonts w:cs="Arial"/>
+        </w:rPr>
+      </w:pPr>
+    </w:p>
+    <w:p>
+      <w:pPr>
+        <w:spacing w:line="360" w:lineRule="auto"/>
+        <w:rPr>
+          <w:rFonts w:cs="Arial" w:hint="cs"/>
+          <w:rtl/>
+        </w:rPr>
+      </w:pPr>
+    </w:p>
+    <w:p>
+      <w:pPr>
+        <w:spacing w:line="360" w:lineRule="auto"/>
+        <w:rPr>
+          <w:rFonts w:cs="Arial"/>
+        </w:rPr>
+      </w:pPr>
+    </w:p>
+    <w:p>
+      <w:pPr>
+        <w:spacing w:line="360" w:lineRule="auto"/>
+      </w:pPr>
       <w:r>
         <w:rPr>
           <w:rFonts w:cs="Arial"/>
@@ -15,6 +2795,9 @@
       </w:r>
     </w:p>
     <w:p>
+      <w:pPr>
+        <w:spacing w:line="360" w:lineRule="auto"/>
+      </w:pPr>
       <w:r>
         <w:rPr>
           <w:rFonts w:cs="Arial"/>
@@ -27,6 +2810,9 @@
       </w:r>
     </w:p>
     <w:p>
+      <w:pPr>
+        <w:spacing w:line="360" w:lineRule="auto"/>
+      </w:pPr>
       <w:r>
         <w:rPr>
           <w:rFonts w:cs="Arial"/>
@@ -39,6 +2825,9 @@
       </w:r>
     </w:p>
     <w:p>
+      <w:pPr>
+        <w:spacing w:line="360" w:lineRule="auto"/>
+      </w:pPr>
       <w:r>
         <w:rPr>
           <w:rFonts w:cs="Arial"/>
@@ -51,6 +2840,9 @@
       </w:r>
     </w:p>
     <w:p>
+      <w:pPr>
+        <w:spacing w:line="360" w:lineRule="auto"/>
+      </w:pPr>
       <w:r>
         <w:rPr>
           <w:rFonts w:cs="Arial"/>
@@ -63,11 +2855,15 @@
       </w:r>
     </w:p>
     <w:p>
-      <w:r>
-        <w:rPr>
-          <w:rFonts w:cs="Arial"/>
-          <w:rtl/>
-        </w:rPr>
+      <w:pPr>
+        <w:spacing w:line="360" w:lineRule="auto"/>
+      </w:pPr>
+      <w:r>
+        <w:rPr>
+          <w:rFonts w:cs="Arial"/>
+          <w:rtl/>
+        </w:rPr>
+        <w:lastRenderedPageBreak/>
         <w:t xml:space="preserve">6 </w:t>
       </w:r>
       <w:r>
@@ -75,6 +2871,9 @@
       </w:r>
     </w:p>
     <w:p>
+      <w:pPr>
+        <w:spacing w:line="360" w:lineRule="auto"/>
+      </w:pPr>
       <w:r>
         <w:rPr>
           <w:rFonts w:cs="Arial"/>
@@ -87,6 +2886,9 @@
       </w:r>
     </w:p>
     <w:p>
+      <w:pPr>
+        <w:spacing w:line="360" w:lineRule="auto"/>
+      </w:pPr>
       <w:r>
         <w:rPr>
           <w:rFonts w:cs="Arial"/>
@@ -99,6 +2901,9 @@
       </w:r>
     </w:p>
     <w:p>
+      <w:pPr>
+        <w:spacing w:line="360" w:lineRule="auto"/>
+      </w:pPr>
       <w:r>
         <w:rPr>
           <w:rFonts w:cs="Arial"/>
@@ -111,6 +2916,9 @@
       </w:r>
     </w:p>
     <w:p>
+      <w:pPr>
+        <w:spacing w:line="360" w:lineRule="auto"/>
+      </w:pPr>
       <w:r>
         <w:rPr>
           <w:rFonts w:cs="Arial"/>
@@ -123,6 +2931,9 @@
       </w:r>
     </w:p>
     <w:p>
+      <w:pPr>
+        <w:spacing w:line="360" w:lineRule="auto"/>
+      </w:pPr>
       <w:r>
         <w:rPr>
           <w:rFonts w:cs="Arial"/>
@@ -135,6 +2946,9 @@
       </w:r>
     </w:p>
     <w:p>
+      <w:pPr>
+        <w:spacing w:line="360" w:lineRule="auto"/>
+      </w:pPr>
       <w:r>
         <w:rPr>
           <w:rFonts w:cs="Arial"/>
@@ -147,6 +2961,9 @@
       </w:r>
     </w:p>
     <w:p>
+      <w:pPr>
+        <w:spacing w:line="360" w:lineRule="auto"/>
+      </w:pPr>
       <w:r>
         <w:rPr>
           <w:rFonts w:cs="Arial"/>
@@ -159,6 +2976,9 @@
       </w:r>
     </w:p>
     <w:p>
+      <w:pPr>
+        <w:spacing w:line="360" w:lineRule="auto"/>
+      </w:pPr>
       <w:r>
         <w:rPr>
           <w:rFonts w:cs="Arial"/>
@@ -171,6 +2991,9 @@
       </w:r>
     </w:p>
     <w:p>
+      <w:pPr>
+        <w:spacing w:line="360" w:lineRule="auto"/>
+      </w:pPr>
       <w:r>
         <w:rPr>
           <w:rFonts w:cs="Arial"/>
@@ -183,6 +3006,9 @@
       </w:r>
     </w:p>
     <w:p>
+      <w:pPr>
+        <w:spacing w:line="360" w:lineRule="auto"/>
+      </w:pPr>
       <w:r>
         <w:rPr>
           <w:rFonts w:cs="Arial"/>
@@ -195,6 +3021,9 @@
       </w:r>
     </w:p>
     <w:p>
+      <w:pPr>
+        <w:spacing w:line="360" w:lineRule="auto"/>
+      </w:pPr>
       <w:r>
         <w:rPr>
           <w:rFonts w:cs="Arial"/>
@@ -207,6 +3036,9 @@
       </w:r>
     </w:p>
     <w:p>
+      <w:pPr>
+        <w:spacing w:line="360" w:lineRule="auto"/>
+      </w:pPr>
       <w:r>
         <w:rPr>
           <w:rFonts w:cs="Arial"/>
@@ -219,6 +3051,9 @@
       </w:r>
     </w:p>
     <w:p>
+      <w:pPr>
+        <w:spacing w:line="360" w:lineRule="auto"/>
+      </w:pPr>
       <w:r>
         <w:rPr>
           <w:rFonts w:cs="Arial"/>
@@ -231,6 +3066,9 @@
       </w:r>
     </w:p>
     <w:p>
+      <w:pPr>
+        <w:spacing w:line="360" w:lineRule="auto"/>
+      </w:pPr>
       <w:r>
         <w:rPr>
           <w:rFonts w:cs="Arial"/>
@@ -243,6 +3081,9 @@
       </w:r>
     </w:p>
     <w:p>
+      <w:pPr>
+        <w:spacing w:line="360" w:lineRule="auto"/>
+      </w:pPr>
       <w:r>
         <w:rPr>
           <w:rFonts w:cs="Arial"/>
@@ -255,6 +3096,9 @@
       </w:r>
     </w:p>
     <w:p>
+      <w:pPr>
+        <w:spacing w:line="360" w:lineRule="auto"/>
+      </w:pPr>
       <w:r>
         <w:rPr>
           <w:rFonts w:cs="Arial"/>
@@ -267,6 +3111,9 @@
       </w:r>
     </w:p>
     <w:p>
+      <w:pPr>
+        <w:spacing w:line="360" w:lineRule="auto"/>
+      </w:pPr>
       <w:r>
         <w:rPr>
           <w:rFonts w:cs="Arial"/>
@@ -279,6 +3126,9 @@
       </w:r>
     </w:p>
     <w:p>
+      <w:pPr>
+        <w:spacing w:line="360" w:lineRule="auto"/>
+      </w:pPr>
       <w:r>
         <w:rPr>
           <w:rFonts w:cs="Arial"/>
@@ -291,6 +3141,9 @@
       </w:r>
     </w:p>
     <w:p>
+      <w:pPr>
+        <w:spacing w:line="360" w:lineRule="auto"/>
+      </w:pPr>
       <w:r>
         <w:rPr>
           <w:rFonts w:cs="Arial"/>
@@ -303,6 +3156,9 @@
       </w:r>
     </w:p>
     <w:p>
+      <w:pPr>
+        <w:spacing w:line="360" w:lineRule="auto"/>
+      </w:pPr>
       <w:r>
         <w:rPr>
           <w:rFonts w:cs="Arial"/>
@@ -315,6 +3171,9 @@
       </w:r>
     </w:p>
     <w:p>
+      <w:pPr>
+        <w:spacing w:line="360" w:lineRule="auto"/>
+      </w:pPr>
       <w:r>
         <w:rPr>
           <w:rFonts w:cs="Arial"/>
@@ -327,6 +3186,9 @@
       </w:r>
     </w:p>
     <w:p>
+      <w:pPr>
+        <w:spacing w:line="360" w:lineRule="auto"/>
+      </w:pPr>
       <w:r>
         <w:rPr>
           <w:rFonts w:cs="Arial"/>
@@ -339,6 +3201,9 @@
       </w:r>
     </w:p>
     <w:p>
+      <w:pPr>
+        <w:spacing w:line="360" w:lineRule="auto"/>
+      </w:pPr>
       <w:r>
         <w:rPr>
           <w:rFonts w:cs="Arial"/>
@@ -353,6 +3218,7 @@
     </w:p>
     <w:p>
       <w:pPr>
+        <w:spacing w:line="360" w:lineRule="auto"/>
         <w:jc w:val="center"/>
       </w:pPr>
       <w:r>
@@ -368,16 +3234,19 @@
     </w:p>
     <w:p>
       <w:pPr>
+        <w:spacing w:line="360" w:lineRule="auto"/>
         <w:jc w:val="center"/>
       </w:pPr>
     </w:p>
     <w:p>
       <w:pPr>
+        <w:spacing w:line="360" w:lineRule="auto"/>
         <w:jc w:val="center"/>
       </w:pPr>
       <w:r>
         <w:rPr>
           <w:rFonts w:cs="Arial"/>
+          <w:noProof/>
           <w:rtl/>
         </w:rPr>
         <w:drawing>
@@ -396,7 +3265,7 @@
                     <pic:cNvPicPr/>
                   </pic:nvPicPr>
                   <pic:blipFill>
-                    <a:blip r:embed="rId4"/>
+                    <a:blip r:embed="rId13"/>
                     <a:stretch>
                       <a:fillRect/>
                     </a:stretch>
@@ -427,6 +3296,450 @@
     </w:sectPr>
   </w:body>
 </w:document>
+</file>
+
+<file path=word/numbering.xml><?xml version="1.0" encoding="utf-8"?>
+<w:numbering xmlns:wpc="http://schemas.microsoft.com/office/word/2010/wordprocessingCanvas" xmlns:cx="http://schemas.microsoft.com/office/drawing/2014/chartex" xmlns:cx1="http://schemas.microsoft.com/office/drawing/2015/9/8/chartex" xmlns:cx2="http://schemas.microsoft.com/office/drawing/2015/10/21/chartex" xmlns:cx3="http://schemas.microsoft.com/office/drawing/2016/5/9/chartex" xmlns:cx4="http://schemas.microsoft.com/office/drawing/2016/5/10/chartex" xmlns:cx5="http://schemas.microsoft.com/office/drawing/2016/5/11/chartex" xmlns:cx6="http://schemas.microsoft.com/office/drawing/2016/5/12/chartex" xmlns:cx7="http://schemas.microsoft.com/office/drawing/2016/5/13/chartex" xmlns:cx8="http://schemas.microsoft.com/office/drawing/2016/5/14/chartex" xmlns:mc="http://schemas.openxmlformats.org/markup-compatibility/2006" xmlns:aink="http://schemas.microsoft.com/office/drawing/2016/ink" xmlns:am3d="http://schemas.microsoft.com/office/drawing/2017/model3d" xmlns:o="urn:schemas-microsoft-com:office:office" xmlns:oel="http://schemas.microsoft.com/office/2019/extlst" xmlns:r="http://schemas.openxmlformats.org/officeDocument/2006/relationships" xmlns:m="http://schemas.openxmlformats.org/officeDocument/2006/math" xmlns:v="urn:schemas-microsoft-com:vml" xmlns:wp14="http://schemas.microsoft.com/office/word/2010/wordprocessingDrawing" xmlns:wp="http://schemas.openxmlformats.org/drawingml/2006/wordprocessingDrawing" xmlns:w10="urn:schemas-microsoft-com:office:word" xmlns:w="http://schemas.openxmlformats.org/wordprocessingml/2006/main" xmlns:w14="http://schemas.microsoft.com/office/word/2010/wordml" xmlns:w15="http://schemas.microsoft.com/office/word/2012/wordml" xmlns:w16cex="http://schemas.microsoft.com/office/word/2018/wordml/cex" xmlns:w16cid="http://schemas.microsoft.com/office/word/2016/wordml/cid" xmlns:w16="http://schemas.microsoft.com/office/word/2018/wordml" xmlns:w16du="http://schemas.microsoft.com/office/word/2023/wordml/word16du" xmlns:w16sdtdh="http://schemas.microsoft.com/office/word/2020/wordml/sdtdatahash" xmlns:w16se="http://schemas.microsoft.com/office/word/2015/wordml/symex" xmlns:wpg="http://schemas.microsoft.com/office/word/2010/wordprocessingGroup" xmlns:wpi="http://schemas.microsoft.com/office/word/2010/wordprocessingInk" xmlns:wne="http://schemas.microsoft.com/office/word/2006/wordml" xmlns:wps="http://schemas.microsoft.com/office/word/2010/wordprocessingShape" mc:Ignorable="w14 w15 w16se w16cid w16 w16cex w16sdtdh w16du wp14">
+  <w:abstractNum w:abstractNumId="0" w15:restartNumberingAfterBreak="0">
+    <w:nsid w:val="34847CFF"/>
+    <w:multiLevelType w:val="hybridMultilevel"/>
+    <w:tmpl w:val="E60AD0A6"/>
+    <w:lvl w:ilvl="0" w:tplc="04090001">
+      <w:start w:val="1"/>
+      <w:numFmt w:val="bullet"/>
+      <w:lvlText w:val=""/>
+      <w:lvlJc w:val="left"/>
+      <w:pPr>
+        <w:ind w:left="720" w:hanging="360"/>
+      </w:pPr>
+      <w:rPr>
+        <w:rFonts w:ascii="Symbol" w:hAnsi="Symbol" w:hint="default"/>
+      </w:rPr>
+    </w:lvl>
+    <w:lvl w:ilvl="1" w:tplc="04090003" w:tentative="1">
+      <w:start w:val="1"/>
+      <w:numFmt w:val="bullet"/>
+      <w:lvlText w:val="o"/>
+      <w:lvlJc w:val="left"/>
+      <w:pPr>
+        <w:ind w:left="1440" w:hanging="360"/>
+      </w:pPr>
+      <w:rPr>
+        <w:rFonts w:ascii="Courier New" w:hAnsi="Courier New" w:hint="default"/>
+      </w:rPr>
+    </w:lvl>
+    <w:lvl w:ilvl="2" w:tplc="04090005" w:tentative="1">
+      <w:start w:val="1"/>
+      <w:numFmt w:val="bullet"/>
+      <w:lvlText w:val=""/>
+      <w:lvlJc w:val="left"/>
+      <w:pPr>
+        <w:ind w:left="2160" w:hanging="360"/>
+      </w:pPr>
+      <w:rPr>
+        <w:rFonts w:ascii="Wingdings" w:hAnsi="Wingdings" w:hint="default"/>
+      </w:rPr>
+    </w:lvl>
+    <w:lvl w:ilvl="3" w:tplc="04090001" w:tentative="1">
+      <w:start w:val="1"/>
+      <w:numFmt w:val="bullet"/>
+      <w:lvlText w:val=""/>
+      <w:lvlJc w:val="left"/>
+      <w:pPr>
+        <w:ind w:left="2880" w:hanging="360"/>
+      </w:pPr>
+      <w:rPr>
+        <w:rFonts w:ascii="Symbol" w:hAnsi="Symbol" w:hint="default"/>
+      </w:rPr>
+    </w:lvl>
+    <w:lvl w:ilvl="4" w:tplc="04090003" w:tentative="1">
+      <w:start w:val="1"/>
+      <w:numFmt w:val="bullet"/>
+      <w:lvlText w:val="o"/>
+      <w:lvlJc w:val="left"/>
+      <w:pPr>
+        <w:ind w:left="3600" w:hanging="360"/>
+      </w:pPr>
+      <w:rPr>
+        <w:rFonts w:ascii="Courier New" w:hAnsi="Courier New" w:hint="default"/>
+      </w:rPr>
+    </w:lvl>
+    <w:lvl w:ilvl="5" w:tplc="04090005" w:tentative="1">
+      <w:start w:val="1"/>
+      <w:numFmt w:val="bullet"/>
+      <w:lvlText w:val=""/>
+      <w:lvlJc w:val="left"/>
+      <w:pPr>
+        <w:ind w:left="4320" w:hanging="360"/>
+      </w:pPr>
+      <w:rPr>
+        <w:rFonts w:ascii="Wingdings" w:hAnsi="Wingdings" w:hint="default"/>
+      </w:rPr>
+    </w:lvl>
+    <w:lvl w:ilvl="6" w:tplc="04090001" w:tentative="1">
+      <w:start w:val="1"/>
+      <w:numFmt w:val="bullet"/>
+      <w:lvlText w:val=""/>
+      <w:lvlJc w:val="left"/>
+      <w:pPr>
+        <w:ind w:left="5040" w:hanging="360"/>
+      </w:pPr>
+      <w:rPr>
+        <w:rFonts w:ascii="Symbol" w:hAnsi="Symbol" w:hint="default"/>
+      </w:rPr>
+    </w:lvl>
+    <w:lvl w:ilvl="7" w:tplc="04090003" w:tentative="1">
+      <w:start w:val="1"/>
+      <w:numFmt w:val="bullet"/>
+      <w:lvlText w:val="o"/>
+      <w:lvlJc w:val="left"/>
+      <w:pPr>
+        <w:ind w:left="5760" w:hanging="360"/>
+      </w:pPr>
+      <w:rPr>
+        <w:rFonts w:ascii="Courier New" w:hAnsi="Courier New" w:hint="default"/>
+      </w:rPr>
+    </w:lvl>
+    <w:lvl w:ilvl="8" w:tplc="04090005" w:tentative="1">
+      <w:start w:val="1"/>
+      <w:numFmt w:val="bullet"/>
+      <w:lvlText w:val=""/>
+      <w:lvlJc w:val="left"/>
+      <w:pPr>
+        <w:ind w:left="6480" w:hanging="360"/>
+      </w:pPr>
+      <w:rPr>
+        <w:rFonts w:ascii="Wingdings" w:hAnsi="Wingdings" w:hint="default"/>
+      </w:rPr>
+    </w:lvl>
+  </w:abstractNum>
+  <w:abstractNum w:abstractNumId="1" w15:restartNumberingAfterBreak="0">
+    <w:nsid w:val="4A53295D"/>
+    <w:multiLevelType w:val="hybridMultilevel"/>
+    <w:tmpl w:val="A95A8260"/>
+    <w:lvl w:ilvl="0" w:tplc="0409000F">
+      <w:start w:val="1"/>
+      <w:numFmt w:val="decimal"/>
+      <w:lvlText w:val="%1."/>
+      <w:lvlJc w:val="left"/>
+      <w:pPr>
+        <w:ind w:left="720" w:hanging="360"/>
+      </w:pPr>
+      <w:rPr>
+        <w:rFonts w:hint="default"/>
+      </w:rPr>
+    </w:lvl>
+    <w:lvl w:ilvl="1" w:tplc="04090019" w:tentative="1">
+      <w:start w:val="1"/>
+      <w:numFmt w:val="lowerLetter"/>
+      <w:lvlText w:val="%2."/>
+      <w:lvlJc w:val="left"/>
+      <w:pPr>
+        <w:ind w:left="1440" w:hanging="360"/>
+      </w:pPr>
+    </w:lvl>
+    <w:lvl w:ilvl="2" w:tplc="0409001B" w:tentative="1">
+      <w:start w:val="1"/>
+      <w:numFmt w:val="lowerRoman"/>
+      <w:lvlText w:val="%3."/>
+      <w:lvlJc w:val="right"/>
+      <w:pPr>
+        <w:ind w:left="2160" w:hanging="180"/>
+      </w:pPr>
+    </w:lvl>
+    <w:lvl w:ilvl="3" w:tplc="0409000F" w:tentative="1">
+      <w:start w:val="1"/>
+      <w:numFmt w:val="decimal"/>
+      <w:lvlText w:val="%4."/>
+      <w:lvlJc w:val="left"/>
+      <w:pPr>
+        <w:ind w:left="2880" w:hanging="360"/>
+      </w:pPr>
+    </w:lvl>
+    <w:lvl w:ilvl="4" w:tplc="04090019" w:tentative="1">
+      <w:start w:val="1"/>
+      <w:numFmt w:val="lowerLetter"/>
+      <w:lvlText w:val="%5."/>
+      <w:lvlJc w:val="left"/>
+      <w:pPr>
+        <w:ind w:left="3600" w:hanging="360"/>
+      </w:pPr>
+    </w:lvl>
+    <w:lvl w:ilvl="5" w:tplc="0409001B" w:tentative="1">
+      <w:start w:val="1"/>
+      <w:numFmt w:val="lowerRoman"/>
+      <w:lvlText w:val="%6."/>
+      <w:lvlJc w:val="right"/>
+      <w:pPr>
+        <w:ind w:left="4320" w:hanging="180"/>
+      </w:pPr>
+    </w:lvl>
+    <w:lvl w:ilvl="6" w:tplc="0409000F" w:tentative="1">
+      <w:start w:val="1"/>
+      <w:numFmt w:val="decimal"/>
+      <w:lvlText w:val="%7."/>
+      <w:lvlJc w:val="left"/>
+      <w:pPr>
+        <w:ind w:left="5040" w:hanging="360"/>
+      </w:pPr>
+    </w:lvl>
+    <w:lvl w:ilvl="7" w:tplc="04090019" w:tentative="1">
+      <w:start w:val="1"/>
+      <w:numFmt w:val="lowerLetter"/>
+      <w:lvlText w:val="%8."/>
+      <w:lvlJc w:val="left"/>
+      <w:pPr>
+        <w:ind w:left="5760" w:hanging="360"/>
+      </w:pPr>
+    </w:lvl>
+    <w:lvl w:ilvl="8" w:tplc="0409001B" w:tentative="1">
+      <w:start w:val="1"/>
+      <w:numFmt w:val="lowerRoman"/>
+      <w:lvlText w:val="%9."/>
+      <w:lvlJc w:val="right"/>
+      <w:pPr>
+        <w:ind w:left="6480" w:hanging="180"/>
+      </w:pPr>
+    </w:lvl>
+  </w:abstractNum>
+  <w:abstractNum w:abstractNumId="2" w15:restartNumberingAfterBreak="0">
+    <w:nsid w:val="5D9450AC"/>
+    <w:multiLevelType w:val="hybridMultilevel"/>
+    <w:tmpl w:val="8F985BCA"/>
+    <w:lvl w:ilvl="0" w:tplc="558C3068">
+      <w:numFmt w:val="bullet"/>
+      <w:lvlText w:val="-"/>
+      <w:lvlJc w:val="left"/>
+      <w:pPr>
+        <w:ind w:left="720" w:hanging="360"/>
+      </w:pPr>
+      <w:rPr>
+        <w:rFonts w:ascii="Arial" w:eastAsiaTheme="minorHAnsi" w:hAnsi="Arial" w:cs="Arial" w:hint="default"/>
+      </w:rPr>
+    </w:lvl>
+    <w:lvl w:ilvl="1" w:tplc="04090003" w:tentative="1">
+      <w:start w:val="1"/>
+      <w:numFmt w:val="bullet"/>
+      <w:lvlText w:val="o"/>
+      <w:lvlJc w:val="left"/>
+      <w:pPr>
+        <w:ind w:left="1440" w:hanging="360"/>
+      </w:pPr>
+      <w:rPr>
+        <w:rFonts w:ascii="Courier New" w:hAnsi="Courier New" w:hint="default"/>
+      </w:rPr>
+    </w:lvl>
+    <w:lvl w:ilvl="2" w:tplc="04090005" w:tentative="1">
+      <w:start w:val="1"/>
+      <w:numFmt w:val="bullet"/>
+      <w:lvlText w:val=""/>
+      <w:lvlJc w:val="left"/>
+      <w:pPr>
+        <w:ind w:left="2160" w:hanging="360"/>
+      </w:pPr>
+      <w:rPr>
+        <w:rFonts w:ascii="Wingdings" w:hAnsi="Wingdings" w:hint="default"/>
+      </w:rPr>
+    </w:lvl>
+    <w:lvl w:ilvl="3" w:tplc="04090001" w:tentative="1">
+      <w:start w:val="1"/>
+      <w:numFmt w:val="bullet"/>
+      <w:lvlText w:val=""/>
+      <w:lvlJc w:val="left"/>
+      <w:pPr>
+        <w:ind w:left="2880" w:hanging="360"/>
+      </w:pPr>
+      <w:rPr>
+        <w:rFonts w:ascii="Symbol" w:hAnsi="Symbol" w:hint="default"/>
+      </w:rPr>
+    </w:lvl>
+    <w:lvl w:ilvl="4" w:tplc="04090003" w:tentative="1">
+      <w:start w:val="1"/>
+      <w:numFmt w:val="bullet"/>
+      <w:lvlText w:val="o"/>
+      <w:lvlJc w:val="left"/>
+      <w:pPr>
+        <w:ind w:left="3600" w:hanging="360"/>
+      </w:pPr>
+      <w:rPr>
+        <w:rFonts w:ascii="Courier New" w:hAnsi="Courier New" w:hint="default"/>
+      </w:rPr>
+    </w:lvl>
+    <w:lvl w:ilvl="5" w:tplc="04090005" w:tentative="1">
+      <w:start w:val="1"/>
+      <w:numFmt w:val="bullet"/>
+      <w:lvlText w:val=""/>
+      <w:lvlJc w:val="left"/>
+      <w:pPr>
+        <w:ind w:left="4320" w:hanging="360"/>
+      </w:pPr>
+      <w:rPr>
+        <w:rFonts w:ascii="Wingdings" w:hAnsi="Wingdings" w:hint="default"/>
+      </w:rPr>
+    </w:lvl>
+    <w:lvl w:ilvl="6" w:tplc="04090001" w:tentative="1">
+      <w:start w:val="1"/>
+      <w:numFmt w:val="bullet"/>
+      <w:lvlText w:val=""/>
+      <w:lvlJc w:val="left"/>
+      <w:pPr>
+        <w:ind w:left="5040" w:hanging="360"/>
+      </w:pPr>
+      <w:rPr>
+        <w:rFonts w:ascii="Symbol" w:hAnsi="Symbol" w:hint="default"/>
+      </w:rPr>
+    </w:lvl>
+    <w:lvl w:ilvl="7" w:tplc="04090003" w:tentative="1">
+      <w:start w:val="1"/>
+      <w:numFmt w:val="bullet"/>
+      <w:lvlText w:val="o"/>
+      <w:lvlJc w:val="left"/>
+      <w:pPr>
+        <w:ind w:left="5760" w:hanging="360"/>
+      </w:pPr>
+      <w:rPr>
+        <w:rFonts w:ascii="Courier New" w:hAnsi="Courier New" w:hint="default"/>
+      </w:rPr>
+    </w:lvl>
+    <w:lvl w:ilvl="8" w:tplc="04090005" w:tentative="1">
+      <w:start w:val="1"/>
+      <w:numFmt w:val="bullet"/>
+      <w:lvlText w:val=""/>
+      <w:lvlJc w:val="left"/>
+      <w:pPr>
+        <w:ind w:left="6480" w:hanging="360"/>
+      </w:pPr>
+      <w:rPr>
+        <w:rFonts w:ascii="Wingdings" w:hAnsi="Wingdings" w:hint="default"/>
+      </w:rPr>
+    </w:lvl>
+  </w:abstractNum>
+  <w:abstractNum w:abstractNumId="3" w15:restartNumberingAfterBreak="0">
+    <w:nsid w:val="7660110A"/>
+    <w:multiLevelType w:val="hybridMultilevel"/>
+    <w:tmpl w:val="E460C0C8"/>
+    <w:lvl w:ilvl="0" w:tplc="04090001">
+      <w:start w:val="1"/>
+      <w:numFmt w:val="bullet"/>
+      <w:lvlText w:val=""/>
+      <w:lvlJc w:val="left"/>
+      <w:pPr>
+        <w:ind w:left="720" w:hanging="360"/>
+      </w:pPr>
+      <w:rPr>
+        <w:rFonts w:ascii="Symbol" w:hAnsi="Symbol" w:hint="default"/>
+      </w:rPr>
+    </w:lvl>
+    <w:lvl w:ilvl="1" w:tplc="04090003" w:tentative="1">
+      <w:start w:val="1"/>
+      <w:numFmt w:val="bullet"/>
+      <w:lvlText w:val="o"/>
+      <w:lvlJc w:val="left"/>
+      <w:pPr>
+        <w:ind w:left="1440" w:hanging="360"/>
+      </w:pPr>
+      <w:rPr>
+        <w:rFonts w:ascii="Courier New" w:hAnsi="Courier New" w:cs="Courier New" w:hint="default"/>
+      </w:rPr>
+    </w:lvl>
+    <w:lvl w:ilvl="2" w:tplc="04090005" w:tentative="1">
+      <w:start w:val="1"/>
+      <w:numFmt w:val="bullet"/>
+      <w:lvlText w:val=""/>
+      <w:lvlJc w:val="left"/>
+      <w:pPr>
+        <w:ind w:left="2160" w:hanging="360"/>
+      </w:pPr>
+      <w:rPr>
+        <w:rFonts w:ascii="Wingdings" w:hAnsi="Wingdings" w:hint="default"/>
+      </w:rPr>
+    </w:lvl>
+    <w:lvl w:ilvl="3" w:tplc="04090001" w:tentative="1">
+      <w:start w:val="1"/>
+      <w:numFmt w:val="bullet"/>
+      <w:lvlText w:val=""/>
+      <w:lvlJc w:val="left"/>
+      <w:pPr>
+        <w:ind w:left="2880" w:hanging="360"/>
+      </w:pPr>
+      <w:rPr>
+        <w:rFonts w:ascii="Symbol" w:hAnsi="Symbol" w:hint="default"/>
+      </w:rPr>
+    </w:lvl>
+    <w:lvl w:ilvl="4" w:tplc="04090003" w:tentative="1">
+      <w:start w:val="1"/>
+      <w:numFmt w:val="bullet"/>
+      <w:lvlText w:val="o"/>
+      <w:lvlJc w:val="left"/>
+      <w:pPr>
+        <w:ind w:left="3600" w:hanging="360"/>
+      </w:pPr>
+      <w:rPr>
+        <w:rFonts w:ascii="Courier New" w:hAnsi="Courier New" w:cs="Courier New" w:hint="default"/>
+      </w:rPr>
+    </w:lvl>
+    <w:lvl w:ilvl="5" w:tplc="04090005" w:tentative="1">
+      <w:start w:val="1"/>
+      <w:numFmt w:val="bullet"/>
+      <w:lvlText w:val=""/>
+      <w:lvlJc w:val="left"/>
+      <w:pPr>
+        <w:ind w:left="4320" w:hanging="360"/>
+      </w:pPr>
+      <w:rPr>
+        <w:rFonts w:ascii="Wingdings" w:hAnsi="Wingdings" w:hint="default"/>
+      </w:rPr>
+    </w:lvl>
+    <w:lvl w:ilvl="6" w:tplc="04090001" w:tentative="1">
+      <w:start w:val="1"/>
+      <w:numFmt w:val="bullet"/>
+      <w:lvlText w:val=""/>
+      <w:lvlJc w:val="left"/>
+      <w:pPr>
+        <w:ind w:left="5040" w:hanging="360"/>
+      </w:pPr>
+      <w:rPr>
+        <w:rFonts w:ascii="Symbol" w:hAnsi="Symbol" w:hint="default"/>
+      </w:rPr>
+    </w:lvl>
+    <w:lvl w:ilvl="7" w:tplc="04090003" w:tentative="1">
+      <w:start w:val="1"/>
+      <w:numFmt w:val="bullet"/>
+      <w:lvlText w:val="o"/>
+      <w:lvlJc w:val="left"/>
+      <w:pPr>
+        <w:ind w:left="5760" w:hanging="360"/>
+      </w:pPr>
+      <w:rPr>
+        <w:rFonts w:ascii="Courier New" w:hAnsi="Courier New" w:cs="Courier New" w:hint="default"/>
+      </w:rPr>
+    </w:lvl>
+    <w:lvl w:ilvl="8" w:tplc="04090005" w:tentative="1">
+      <w:start w:val="1"/>
+      <w:numFmt w:val="bullet"/>
+      <w:lvlText w:val=""/>
+      <w:lvlJc w:val="left"/>
+      <w:pPr>
+        <w:ind w:left="6480" w:hanging="360"/>
+      </w:pPr>
+      <w:rPr>
+        <w:rFonts w:ascii="Wingdings" w:hAnsi="Wingdings" w:hint="default"/>
+      </w:rPr>
+    </w:lvl>
+  </w:abstractNum>
+  <w:num w:numId="1" w16cid:durableId="973565665">
+    <w:abstractNumId w:val="3"/>
+  </w:num>
+  <w:num w:numId="2" w16cid:durableId="1195802460">
+    <w:abstractNumId w:val="0"/>
+  </w:num>
+  <w:num w:numId="3" w16cid:durableId="1090077971">
+    <w:abstractNumId w:val="2"/>
+  </w:num>
+  <w:num w:numId="4" w16cid:durableId="1594168639">
+    <w:abstractNumId w:val="1"/>
+  </w:num>
+</w:numbering>
 </file>
 
 <file path=word/styles.xml><?xml version="1.0" encoding="utf-8"?>

</xml_diff>